<commit_message>
referat added more information
</commit_message>
<xml_diff>
--- a/Referat_History_of_extrem_Robotics.docx
+++ b/Referat_History_of_extrem_Robotics.docx
@@ -139,7 +139,7 @@
           <w:r>
             <w:fldChar w:fldCharType="separate"/>
           </w:r>
-          <w:hyperlink w:anchor="_Toc418703388" w:history="1">
+          <w:hyperlink w:anchor="_Toc420950751" w:history="1">
             <w:r>
               <w:rPr>
                 <w:rStyle w:val="af6"/>
@@ -167,7 +167,7 @@
                 <w:noProof/>
                 <w:webHidden/>
               </w:rPr>
-              <w:instrText xml:space="preserve"> PAGEREF _Toc418703388 \h </w:instrText>
+              <w:instrText xml:space="preserve"> PAGEREF _Toc420950751 \h </w:instrText>
             </w:r>
             <w:r>
               <w:rPr>
@@ -211,14 +211,14 @@
               <w:szCs w:val="22"/>
             </w:rPr>
           </w:pPr>
-          <w:hyperlink w:anchor="_Toc418703389" w:history="1">
+          <w:hyperlink w:anchor="_Toc420950752" w:history="1">
             <w:r>
               <w:rPr>
                 <w:rStyle w:val="af6"/>
                 <w:noProof/>
                 <w:lang w:val="ru-RU"/>
               </w:rPr>
-              <w:t>Чернобыльская катастрофа</w:t>
+              <w:t>Военные роботы первой половины двадцатого века</w:t>
             </w:r>
             <w:r>
               <w:rPr>
@@ -239,7 +239,7 @@
                 <w:noProof/>
                 <w:webHidden/>
               </w:rPr>
-              <w:instrText xml:space="preserve"> PAGEREF _Toc418703389 \h </w:instrText>
+              <w:instrText xml:space="preserve"> PAGEREF _Toc420950752 \h </w:instrText>
             </w:r>
             <w:r>
               <w:rPr>
@@ -283,14 +283,14 @@
               <w:szCs w:val="22"/>
             </w:rPr>
           </w:pPr>
-          <w:hyperlink w:anchor="_Toc418703390" w:history="1">
+          <w:hyperlink w:anchor="_Toc420950753" w:history="1">
             <w:r>
               <w:rPr>
                 <w:rStyle w:val="af6"/>
                 <w:noProof/>
                 <w:lang w:val="ru-RU"/>
               </w:rPr>
-              <w:t>Задачи в экстремальных средах</w:t>
+              <w:t>Космическая гонка</w:t>
             </w:r>
             <w:r>
               <w:rPr>
@@ -311,7 +311,7 @@
                 <w:noProof/>
                 <w:webHidden/>
               </w:rPr>
-              <w:instrText xml:space="preserve"> PAGEREF _Toc418703390 \h </w:instrText>
+              <w:instrText xml:space="preserve"> PAGEREF _Toc420950753 \h </w:instrText>
             </w:r>
             <w:r>
               <w:rPr>
@@ -331,7 +331,7 @@
                 <w:noProof/>
                 <w:webHidden/>
               </w:rPr>
-              <w:t>5</w:t>
+              <w:t>9</w:t>
             </w:r>
             <w:r>
               <w:rPr>
@@ -355,7 +355,79 @@
               <w:szCs w:val="22"/>
             </w:rPr>
           </w:pPr>
-          <w:hyperlink w:anchor="_Toc418703391" w:history="1">
+          <w:hyperlink w:anchor="_Toc420950754" w:history="1">
+            <w:r>
+              <w:rPr>
+                <w:rStyle w:val="af6"/>
+                <w:noProof/>
+                <w:lang w:val="ru-RU"/>
+              </w:rPr>
+              <w:t>Чернобыльская катастрофа</w:t>
+            </w:r>
+            <w:r>
+              <w:rPr>
+                <w:noProof/>
+                <w:webHidden/>
+              </w:rPr>
+              <w:tab/>
+            </w:r>
+            <w:r>
+              <w:rPr>
+                <w:noProof/>
+                <w:webHidden/>
+              </w:rPr>
+              <w:fldChar w:fldCharType="begin"/>
+            </w:r>
+            <w:r>
+              <w:rPr>
+                <w:noProof/>
+                <w:webHidden/>
+              </w:rPr>
+              <w:instrText xml:space="preserve"> PAGEREF _Toc420950754 \h </w:instrText>
+            </w:r>
+            <w:r>
+              <w:rPr>
+                <w:noProof/>
+                <w:webHidden/>
+              </w:rPr>
+            </w:r>
+            <w:r>
+              <w:rPr>
+                <w:noProof/>
+                <w:webHidden/>
+              </w:rPr>
+              <w:fldChar w:fldCharType="separate"/>
+            </w:r>
+            <w:r>
+              <w:rPr>
+                <w:noProof/>
+                <w:webHidden/>
+              </w:rPr>
+              <w:t>16</w:t>
+            </w:r>
+            <w:r>
+              <w:rPr>
+                <w:noProof/>
+                <w:webHidden/>
+              </w:rPr>
+              <w:fldChar w:fldCharType="end"/>
+            </w:r>
+          </w:hyperlink>
+        </w:p>
+        <w:p>
+          <w:pPr>
+            <w:pStyle w:val="11"/>
+            <w:tabs>
+              <w:tab w:val="right" w:leader="dot" w:pos="9679"/>
+            </w:tabs>
+            <w:rPr>
+              <w:rFonts w:asciiTheme="minorHAnsi" w:hAnsiTheme="minorHAnsi" w:cstheme="minorBidi"/>
+              <w:noProof/>
+              <w:sz w:val="22"/>
+              <w:szCs w:val="22"/>
+            </w:rPr>
+          </w:pPr>
+          <w:hyperlink w:anchor="_Toc420950755" w:history="1">
             <w:r>
               <w:rPr>
                 <w:rStyle w:val="af6"/>
@@ -383,7 +455,7 @@
                 <w:noProof/>
                 <w:webHidden/>
               </w:rPr>
-              <w:instrText xml:space="preserve"> PAGEREF _Toc418703391 \h </w:instrText>
+              <w:instrText xml:space="preserve"> PAGEREF _Toc420950755 \h </w:instrText>
             </w:r>
             <w:r>
               <w:rPr>
@@ -403,7 +475,7 @@
                 <w:noProof/>
                 <w:webHidden/>
               </w:rPr>
-              <w:t>6</w:t>
+              <w:t>19</w:t>
             </w:r>
             <w:r>
               <w:rPr>
@@ -427,7 +499,7 @@
               <w:szCs w:val="22"/>
             </w:rPr>
           </w:pPr>
-          <w:hyperlink w:anchor="_Toc418703392" w:history="1">
+          <w:hyperlink w:anchor="_Toc420950756" w:history="1">
             <w:r>
               <w:rPr>
                 <w:rStyle w:val="af6"/>
@@ -455,7 +527,7 @@
                 <w:noProof/>
                 <w:webHidden/>
               </w:rPr>
-              <w:instrText xml:space="preserve"> PAGEREF _Toc418703392 \h </w:instrText>
+              <w:instrText xml:space="preserve"> PAGEREF _Toc420950756 \h </w:instrText>
             </w:r>
             <w:r>
               <w:rPr>
@@ -475,7 +547,7 @@
                 <w:noProof/>
                 <w:webHidden/>
               </w:rPr>
-              <w:t>7</w:t>
+              <w:t>20</w:t>
             </w:r>
             <w:r>
               <w:rPr>
@@ -527,7 +599,7 @@
           <w:lang w:val="ru-RU"/>
         </w:rPr>
       </w:pPr>
-      <w:bookmarkStart w:id="0" w:name="_Toc418703388"/>
+      <w:bookmarkStart w:id="0" w:name="_Toc420950751"/>
       <w:r>
         <w:rPr>
           <w:lang w:val="ru-RU"/>
@@ -543,8 +615,263 @@
           <w:lang w:val="ru-RU"/>
         </w:rPr>
       </w:pPr>
-      <w:bookmarkStart w:id="1" w:name="_GoBack"/>
-      <w:bookmarkEnd w:id="1"/>
+      <w:r>
+        <w:rPr>
+          <w:lang w:val="ru-RU"/>
+        </w:rPr>
+        <w:t xml:space="preserve">По мере своего развития человечество столкнулось с рядом опасных и даже невыполнимых для человека задач. Тело человека, приспособленное для довольно узкого спектра условий, не способно выдержать высокого давления, экстремальных температур, или огромных доз радиации. Тем не менее, развитие техники и промышленности, освоение космоса и глубоководного пространства, требуют повседневного решения задач и участия рабочей силы там, где нахождение и работа человека невозможны. </w:t>
+      </w:r>
+    </w:p>
+    <w:p>
+      <w:pPr>
+        <w:rPr>
+          <w:lang w:val="ru-RU"/>
+        </w:rPr>
+      </w:pPr>
+      <w:r>
+        <w:rPr>
+          <w:lang w:val="ru-RU"/>
+        </w:rPr>
+        <w:t>В решение таких проблем, проявляется о</w:t>
+      </w:r>
+      <w:r>
+        <w:rPr>
+          <w:lang w:val="ru-RU"/>
+        </w:rPr>
+        <w:t>дно из назначений робототехники – выполнение различного рода работ в</w:t>
+      </w:r>
+      <w:r>
+        <w:rPr>
+          <w:lang w:val="ru-RU"/>
+        </w:rPr>
+        <w:t xml:space="preserve"> </w:t>
+      </w:r>
+      <w:r>
+        <w:rPr>
+          <w:lang w:val="ru-RU"/>
+        </w:rPr>
+        <w:t>экстремальных внешних условиях либо опасных и вредных для человека, либо</w:t>
+      </w:r>
+      <w:r>
+        <w:rPr>
+          <w:lang w:val="ru-RU"/>
+        </w:rPr>
+        <w:t xml:space="preserve"> </w:t>
+      </w:r>
+      <w:r>
+        <w:rPr>
+          <w:lang w:val="ru-RU"/>
+        </w:rPr>
+        <w:t>вообще полностью исключающих его присутствие. Соответствующий раздел</w:t>
+      </w:r>
+      <w:r>
+        <w:rPr>
+          <w:lang w:val="ru-RU"/>
+        </w:rPr>
+        <w:t xml:space="preserve"> </w:t>
+      </w:r>
+      <w:r>
+        <w:rPr>
+          <w:lang w:val="ru-RU"/>
+        </w:rPr>
+        <w:t>робототехники получил краткое наименование «экстремальная робототехника».</w:t>
+      </w:r>
+      <w:r>
+        <w:rPr>
+          <w:lang w:val="ru-RU"/>
+        </w:rPr>
+        <w:t xml:space="preserve"> </w:t>
+      </w:r>
+    </w:p>
+    <w:p>
+      <w:pPr>
+        <w:rPr>
+          <w:lang w:val="ru-RU"/>
+        </w:rPr>
+      </w:pPr>
+      <w:r>
+        <w:rPr>
+          <w:lang w:val="ru-RU"/>
+        </w:rPr>
+        <w:t xml:space="preserve">Экстремальные условия определяются, прежде </w:t>
+      </w:r>
+      <w:proofErr w:type="gramStart"/>
+      <w:r>
+        <w:rPr>
+          <w:lang w:val="ru-RU"/>
+        </w:rPr>
+        <w:t>всего</w:t>
+      </w:r>
+      <w:proofErr w:type="gramEnd"/>
+      <w:r>
+        <w:rPr>
+          <w:lang w:val="ru-RU"/>
+        </w:rPr>
+        <w:t xml:space="preserve"> внешними условиями</w:t>
+      </w:r>
+      <w:r>
+        <w:rPr>
+          <w:lang w:val="ru-RU"/>
+        </w:rPr>
+        <w:t xml:space="preserve"> </w:t>
+      </w:r>
+      <w:r>
+        <w:rPr>
+          <w:lang w:val="ru-RU"/>
+        </w:rPr>
+        <w:t>работы. Например, для атомной промышленности типичные внешние условия</w:t>
+      </w:r>
+      <w:r>
+        <w:rPr>
+          <w:lang w:val="ru-RU"/>
+        </w:rPr>
+        <w:t xml:space="preserve"> </w:t>
+      </w:r>
+      <w:r>
+        <w:rPr>
+          <w:lang w:val="ru-RU"/>
+        </w:rPr>
+        <w:t xml:space="preserve">включают: радиационное облучение с интенсивностью до 10 </w:t>
+      </w:r>
+      <w:r>
+        <w:rPr>
+          <w:lang w:val="ru-RU"/>
+        </w:rPr>
+        <w:t>р</w:t>
+      </w:r>
+      <w:r>
+        <w:rPr>
+          <w:lang w:val="ru-RU"/>
+        </w:rPr>
+        <w:t>ентген в секунду</w:t>
+      </w:r>
+      <w:r>
+        <w:rPr>
+          <w:lang w:val="ru-RU"/>
+        </w:rPr>
+        <w:t>,</w:t>
+      </w:r>
+      <w:r>
+        <w:rPr>
+          <w:lang w:val="ru-RU"/>
+        </w:rPr>
+        <w:t xml:space="preserve">  температура окружающей сре</w:t>
+      </w:r>
+      <w:r>
+        <w:rPr>
+          <w:lang w:val="ru-RU"/>
+        </w:rPr>
+        <w:t xml:space="preserve">ды в отдельных случаях до 3000С,  </w:t>
+      </w:r>
+      <w:proofErr w:type="spellStart"/>
+      <w:r>
+        <w:rPr>
+          <w:lang w:val="ru-RU"/>
+        </w:rPr>
+        <w:t>взрыв</w:t>
+      </w:r>
+      <w:proofErr w:type="gramStart"/>
+      <w:r>
+        <w:rPr>
+          <w:lang w:val="ru-RU"/>
+        </w:rPr>
+        <w:t>о</w:t>
+      </w:r>
+      <w:proofErr w:type="spellEnd"/>
+      <w:r>
+        <w:rPr>
+          <w:lang w:val="ru-RU"/>
+        </w:rPr>
+        <w:t>-</w:t>
+      </w:r>
+      <w:proofErr w:type="gramEnd"/>
+      <w:r>
+        <w:rPr>
+          <w:lang w:val="ru-RU"/>
+        </w:rPr>
+        <w:t xml:space="preserve"> и </w:t>
+      </w:r>
+      <w:proofErr w:type="spellStart"/>
+      <w:r>
+        <w:rPr>
+          <w:lang w:val="ru-RU"/>
+        </w:rPr>
+        <w:t>пожароопасность</w:t>
+      </w:r>
+      <w:proofErr w:type="spellEnd"/>
+      <w:r>
+        <w:rPr>
+          <w:lang w:val="ru-RU"/>
+        </w:rPr>
+        <w:t>.</w:t>
+      </w:r>
+    </w:p>
+    <w:p>
+      <w:pPr>
+        <w:rPr>
+          <w:lang w:val="ru-RU"/>
+        </w:rPr>
+      </w:pPr>
+      <w:r>
+        <w:rPr>
+          <w:lang w:val="ru-RU"/>
+        </w:rPr>
+        <w:t>Помимо внешних условий экстремальные ситуации характеризуются и</w:t>
+      </w:r>
+      <w:r>
+        <w:rPr>
+          <w:lang w:val="ru-RU"/>
+        </w:rPr>
+        <w:t xml:space="preserve"> </w:t>
+      </w:r>
+      <w:r>
+        <w:rPr>
+          <w:lang w:val="ru-RU"/>
+        </w:rPr>
+        <w:t>определенным перечнем специфических работ, подлежащих выполнению. К</w:t>
+      </w:r>
+      <w:r>
+        <w:rPr>
+          <w:lang w:val="ru-RU"/>
+        </w:rPr>
+        <w:t xml:space="preserve"> </w:t>
+      </w:r>
+      <w:r>
+        <w:rPr>
+          <w:lang w:val="ru-RU"/>
+        </w:rPr>
+        <w:t>типовым видам работ в экстремальных ситуациях относятся:</w:t>
+      </w:r>
+      <w:r>
+        <w:rPr>
+          <w:lang w:val="ru-RU"/>
+        </w:rPr>
+        <w:t xml:space="preserve"> </w:t>
+      </w:r>
+      <w:r>
+        <w:rPr>
+          <w:lang w:val="ru-RU"/>
+        </w:rPr>
+        <w:t xml:space="preserve">расчистка и очистка помещений и территорий </w:t>
+      </w:r>
+      <w:r>
+        <w:rPr>
+          <w:lang w:val="ru-RU"/>
+        </w:rPr>
+        <w:t>(включая разминирование, расчистку от радиоактивных загрязнений),</w:t>
+      </w:r>
+      <w:r>
+        <w:rPr>
+          <w:lang w:val="ru-RU"/>
+        </w:rPr>
+        <w:t xml:space="preserve"> строи</w:t>
+      </w:r>
+      <w:r>
+        <w:rPr>
+          <w:lang w:val="ru-RU"/>
+        </w:rPr>
+        <w:t>тельно-восстановительные работы, пожаротушение,  спасательные работы, военные операции.</w:t>
+      </w:r>
     </w:p>
     <w:p>
       <w:pPr>
@@ -552,10 +879,6 @@
         <w:ind w:firstLine="0"/>
         <w:jc w:val="left"/>
         <w:rPr>
-          <w:rFonts w:eastAsiaTheme="majorEastAsia" w:cstheme="majorBidi"/>
-          <w:bCs/>
-          <w:kern w:val="32"/>
-          <w:szCs w:val="32"/>
           <w:lang w:val="ru-RU"/>
         </w:rPr>
       </w:pPr>
@@ -573,15 +896,2632 @@
           <w:lang w:val="ru-RU"/>
         </w:rPr>
       </w:pPr>
-      <w:bookmarkStart w:id="2" w:name="_Toc418703389"/>
+      <w:bookmarkStart w:id="1" w:name="_Toc420950752"/>
       <w:r>
         <w:rPr>
           <w:lang w:val="ru-RU"/>
         </w:rPr>
         <w:lastRenderedPageBreak/>
-        <w:t>Чернобыльская катастрофа</w:t>
-      </w:r>
+        <w:t xml:space="preserve">Военные роботы </w:t>
+      </w:r>
+      <w:r>
+        <w:rPr>
+          <w:lang w:val="ru-RU"/>
+        </w:rPr>
+        <w:t>первой</w:t>
+      </w:r>
+      <w:r>
+        <w:rPr>
+          <w:lang w:val="ru-RU"/>
+        </w:rPr>
+        <w:t xml:space="preserve"> половины двадцатого века</w:t>
+      </w:r>
+      <w:bookmarkEnd w:id="1"/>
+    </w:p>
+    <w:p>
+      <w:pPr>
+        <w:jc w:val="center"/>
+        <w:rPr>
+          <w:lang w:val="ru-RU"/>
+        </w:rPr>
+      </w:pPr>
+      <w:r>
+        <w:rPr>
+          <w:lang w:val="ru-RU"/>
+        </w:rPr>
+        <w:t xml:space="preserve">Идея убрать человека с поля сражения и заменить его машиной возникла в </w:t>
+      </w:r>
+      <w:r>
+        <w:rPr>
+          <w:lang w:val="ru-RU"/>
+        </w:rPr>
+        <w:t xml:space="preserve">культуре давно. </w:t>
+      </w:r>
+      <w:proofErr w:type="spellStart"/>
+      <w:r>
+        <w:rPr>
+          <w:lang w:val="ru-RU"/>
+        </w:rPr>
+        <w:t>Голем</w:t>
+      </w:r>
+      <w:proofErr w:type="spellEnd"/>
+      <w:r>
+        <w:rPr>
+          <w:lang w:val="ru-RU"/>
+        </w:rPr>
+        <w:t xml:space="preserve"> – персонаж еврейской мифологии, созданный раввином для защиты еврейского народа. Существуют упоминания о  роботе-рыцаре созданном Леонардо</w:t>
+      </w:r>
+      <w:proofErr w:type="gramStart"/>
+      <w:r>
+        <w:rPr>
+          <w:lang w:val="ru-RU"/>
+        </w:rPr>
+        <w:t xml:space="preserve"> Д</w:t>
+      </w:r>
+      <w:proofErr w:type="gramEnd"/>
+      <w:r>
+        <w:rPr>
+          <w:lang w:val="ru-RU"/>
+        </w:rPr>
+        <w:t xml:space="preserve">а Винчи. </w:t>
+      </w:r>
+      <w:r>
+        <w:rPr>
+          <w:lang w:val="ru-RU"/>
+        </w:rPr>
+        <w:t>На каркас робота была надета германо-итальянская рыцарская броня, он был запрограммирован имитировать человеческие движения (приподниматься и садить</w:t>
+      </w:r>
+      <w:r>
+        <w:rPr>
+          <w:lang w:val="ru-RU"/>
+        </w:rPr>
+        <w:t xml:space="preserve">ся, двигать руками и шеей, рисунок 1). </w:t>
+      </w:r>
+    </w:p>
+    <w:p>
+      <w:pPr>
+        <w:jc w:val="center"/>
+        <w:rPr>
+          <w:lang w:val="ru-RU"/>
+        </w:rPr>
+      </w:pPr>
+      <w:r>
+        <w:rPr>
+          <w:lang w:val="ru-RU"/>
+        </w:rPr>
+        <w:br/>
+      </w:r>
+      <w:r>
+        <w:rPr>
+          <w:noProof/>
+        </w:rPr>
+        <w:drawing>
+          <wp:inline distT="0" distB="0" distL="0" distR="0">
+            <wp:extent cx="2466975" cy="2466975"/>
+            <wp:effectExtent l="0" t="0" r="9525" b="9525"/>
+            <wp:docPr id="1" name="Рисунок 1" descr="https://upload.wikimedia.org/wikipedia/commons/thumb/4/45/Leonardo-Robot3.jpg/1024px-Leonardo-Robot3.jpg"/>
+            <wp:cNvGraphicFramePr>
+              <a:graphicFrameLocks xmlns:a="http://schemas.openxmlformats.org/drawingml/2006/main" noChangeAspect="1"/>
+            </wp:cNvGraphicFramePr>
+            <a:graphic xmlns:a="http://schemas.openxmlformats.org/drawingml/2006/main">
+              <a:graphicData uri="http://schemas.openxmlformats.org/drawingml/2006/picture">
+                <pic:pic xmlns:pic="http://schemas.openxmlformats.org/drawingml/2006/picture">
+                  <pic:nvPicPr>
+                    <pic:cNvPr id="0" name="Picture 1" descr="https://upload.wikimedia.org/wikipedia/commons/thumb/4/45/Leonardo-Robot3.jpg/1024px-Leonardo-Robot3.jpg"/>
+                    <pic:cNvPicPr>
+                      <a:picLocks noChangeAspect="1" noChangeArrowheads="1"/>
+                    </pic:cNvPicPr>
+                  </pic:nvPicPr>
+                  <pic:blipFill>
+                    <a:blip r:embed="rId7" cstate="print">
+                      <a:extLst>
+                        <a:ext uri="{28A0092B-C50C-407E-A947-70E740481C1C}">
+                          <a14:useLocalDpi xmlns:a14="http://schemas.microsoft.com/office/drawing/2010/main" val="0"/>
+                        </a:ext>
+                      </a:extLst>
+                    </a:blip>
+                    <a:srcRect/>
+                    <a:stretch>
+                      <a:fillRect/>
+                    </a:stretch>
+                  </pic:blipFill>
+                  <pic:spPr bwMode="auto">
+                    <a:xfrm>
+                      <a:off x="0" y="0"/>
+                      <a:ext cx="2466721" cy="2466721"/>
+                    </a:xfrm>
+                    <a:prstGeom prst="rect">
+                      <a:avLst/>
+                    </a:prstGeom>
+                    <a:noFill/>
+                    <a:ln>
+                      <a:noFill/>
+                    </a:ln>
+                  </pic:spPr>
+                </pic:pic>
+              </a:graphicData>
+            </a:graphic>
+          </wp:inline>
+        </w:drawing>
+      </w:r>
+    </w:p>
+    <w:p>
+      <w:pPr>
+        <w:jc w:val="center"/>
+        <w:rPr>
+          <w:shd w:val="clear" w:color="auto" w:fill="FFFFFF"/>
+          <w:lang w:val="ru-RU"/>
+        </w:rPr>
+      </w:pPr>
+      <w:r>
+        <w:rPr>
+          <w:shd w:val="clear" w:color="auto" w:fill="FFFFFF"/>
+          <w:lang w:val="ru-RU"/>
+        </w:rPr>
+        <w:t>Рисунок 1 - м</w:t>
+      </w:r>
+      <w:r>
+        <w:rPr>
+          <w:shd w:val="clear" w:color="auto" w:fill="FFFFFF"/>
+          <w:lang w:val="ru-RU"/>
+        </w:rPr>
+        <w:t>одель робота и схема внутреннего строения</w:t>
+      </w:r>
+    </w:p>
+    <w:p>
+      <w:pPr>
+        <w:jc w:val="center"/>
+        <w:rPr>
+          <w:shd w:val="clear" w:color="auto" w:fill="FFFFFF"/>
+          <w:lang w:val="ru-RU"/>
+        </w:rPr>
+      </w:pPr>
+    </w:p>
+    <w:p>
+      <w:pPr>
+        <w:rPr>
+          <w:shd w:val="clear" w:color="auto" w:fill="FFFFFF"/>
+          <w:lang w:val="ru-RU"/>
+        </w:rPr>
+      </w:pPr>
+      <w:r>
+        <w:rPr>
+          <w:shd w:val="clear" w:color="auto" w:fill="FFFFFF"/>
+          <w:lang w:val="ru-RU"/>
+        </w:rPr>
+        <w:t xml:space="preserve">Однако </w:t>
+      </w:r>
+      <w:r>
+        <w:rPr>
+          <w:shd w:val="clear" w:color="auto" w:fill="FFFFFF"/>
+          <w:lang w:val="ru-RU"/>
+        </w:rPr>
+        <w:t xml:space="preserve">практическая реализация военных роботов относится к началу двадцатого века. </w:t>
+      </w:r>
+    </w:p>
+    <w:p>
+      <w:pPr>
+        <w:rPr>
+          <w:lang w:val="ru-RU"/>
+        </w:rPr>
+      </w:pPr>
+      <w:r>
+        <w:rPr>
+          <w:lang w:val="ru-RU"/>
+        </w:rPr>
+        <w:t xml:space="preserve">Первой боевой машиной, которой не требовался водитель в традиционном понимании, стал французский танк 1915 года – </w:t>
+      </w:r>
+      <w:proofErr w:type="spellStart"/>
+      <w:r>
+        <w:rPr>
+          <w:lang w:val="ru-RU"/>
+        </w:rPr>
+        <w:t>Torpille</w:t>
+      </w:r>
+      <w:proofErr w:type="spellEnd"/>
+      <w:r>
+        <w:rPr>
+          <w:lang w:val="ru-RU"/>
+        </w:rPr>
+        <w:t xml:space="preserve"> </w:t>
+      </w:r>
+      <w:proofErr w:type="spellStart"/>
+      <w:r>
+        <w:rPr>
+          <w:lang w:val="ru-RU"/>
+        </w:rPr>
+        <w:t>Terrestre</w:t>
+      </w:r>
+      <w:proofErr w:type="spellEnd"/>
+      <w:r>
+        <w:rPr>
+          <w:lang w:val="ru-RU"/>
+        </w:rPr>
+        <w:t xml:space="preserve">, </w:t>
+      </w:r>
+      <w:proofErr w:type="gramStart"/>
+      <w:r>
+        <w:rPr>
+          <w:lang w:val="ru-RU"/>
+        </w:rPr>
+        <w:t>с</w:t>
+      </w:r>
+      <w:proofErr w:type="gramEnd"/>
+      <w:r>
+        <w:rPr>
+          <w:lang w:val="ru-RU"/>
+        </w:rPr>
+        <w:t xml:space="preserve"> французского – «наземная торпеда». Машина попросту подвозила взрывчатку (могла нести до 200 кг) к позициям противника и благополучно взрывалась. Управление осуществлялось с помощью двух кабелей, которые питали электродвигатели, путём простого включения и выключения. В СССР о таких технологиях </w:t>
+      </w:r>
+      <w:r>
+        <w:rPr>
+          <w:lang w:val="ru-RU"/>
+        </w:rPr>
+        <w:lastRenderedPageBreak/>
+        <w:t>задумались уже в двадцатых годах. Тогда никто не сомневался, что в следующей мировой войне решающую роль сыграет техника.</w:t>
+      </w:r>
+    </w:p>
+    <w:p>
+      <w:pPr>
+        <w:rPr>
+          <w:lang w:val="ru-RU"/>
+        </w:rPr>
+      </w:pPr>
+    </w:p>
+    <w:p>
+      <w:pPr>
+        <w:jc w:val="center"/>
+        <w:rPr>
+          <w:lang w:val="ru-RU"/>
+        </w:rPr>
+      </w:pPr>
+      <w:r>
+        <w:rPr>
+          <w:noProof/>
+        </w:rPr>
+        <w:drawing>
+          <wp:inline distT="0" distB="0" distL="0" distR="0">
+            <wp:extent cx="3362325" cy="2137071"/>
+            <wp:effectExtent l="0" t="0" r="0" b="0"/>
+            <wp:docPr id="2" name="Рисунок 2" descr="http://static.5koleso.ru/sites/default/files/u5266/1_31.jpg"/>
+            <wp:cNvGraphicFramePr>
+              <a:graphicFrameLocks xmlns:a="http://schemas.openxmlformats.org/drawingml/2006/main" noChangeAspect="1"/>
+            </wp:cNvGraphicFramePr>
+            <a:graphic xmlns:a="http://schemas.openxmlformats.org/drawingml/2006/main">
+              <a:graphicData uri="http://schemas.openxmlformats.org/drawingml/2006/picture">
+                <pic:pic xmlns:pic="http://schemas.openxmlformats.org/drawingml/2006/picture">
+                  <pic:nvPicPr>
+                    <pic:cNvPr id="0" name="Picture 3" descr="http://static.5koleso.ru/sites/default/files/u5266/1_31.jpg"/>
+                    <pic:cNvPicPr>
+                      <a:picLocks noChangeAspect="1" noChangeArrowheads="1"/>
+                    </pic:cNvPicPr>
+                  </pic:nvPicPr>
+                  <pic:blipFill>
+                    <a:blip r:embed="rId8">
+                      <a:extLst>
+                        <a:ext uri="{28A0092B-C50C-407E-A947-70E740481C1C}">
+                          <a14:useLocalDpi xmlns:a14="http://schemas.microsoft.com/office/drawing/2010/main" val="0"/>
+                        </a:ext>
+                      </a:extLst>
+                    </a:blip>
+                    <a:srcRect/>
+                    <a:stretch>
+                      <a:fillRect/>
+                    </a:stretch>
+                  </pic:blipFill>
+                  <pic:spPr bwMode="auto">
+                    <a:xfrm>
+                      <a:off x="0" y="0"/>
+                      <a:ext cx="3362325" cy="2137071"/>
+                    </a:xfrm>
+                    <a:prstGeom prst="rect">
+                      <a:avLst/>
+                    </a:prstGeom>
+                    <a:noFill/>
+                    <a:ln>
+                      <a:noFill/>
+                    </a:ln>
+                  </pic:spPr>
+                </pic:pic>
+              </a:graphicData>
+            </a:graphic>
+          </wp:inline>
+        </w:drawing>
+      </w:r>
+    </w:p>
+    <w:p>
+      <w:pPr>
+        <w:jc w:val="center"/>
+        <w:rPr>
+          <w:shd w:val="clear" w:color="auto" w:fill="FFFFFF"/>
+          <w:lang w:val="ru-RU"/>
+        </w:rPr>
+      </w:pPr>
+      <w:r>
+        <w:rPr>
+          <w:shd w:val="clear" w:color="auto" w:fill="FFFFFF"/>
+          <w:lang w:val="ru-RU"/>
+        </w:rPr>
+        <w:t>Рисунок 2 - ф</w:t>
+      </w:r>
+      <w:r>
+        <w:rPr>
+          <w:shd w:val="clear" w:color="auto" w:fill="FFFFFF"/>
+          <w:lang w:val="ru-RU"/>
+        </w:rPr>
+        <w:t xml:space="preserve">ранцузский танк 1915 года – </w:t>
+      </w:r>
+      <w:proofErr w:type="spellStart"/>
+      <w:r>
+        <w:rPr>
+          <w:shd w:val="clear" w:color="auto" w:fill="FFFFFF"/>
+        </w:rPr>
+        <w:t>Torpille</w:t>
+      </w:r>
+      <w:proofErr w:type="spellEnd"/>
+      <w:r>
+        <w:rPr>
+          <w:shd w:val="clear" w:color="auto" w:fill="FFFFFF"/>
+          <w:lang w:val="ru-RU"/>
+        </w:rPr>
+        <w:t xml:space="preserve"> </w:t>
+      </w:r>
+      <w:proofErr w:type="spellStart"/>
+      <w:r>
+        <w:rPr>
+          <w:shd w:val="clear" w:color="auto" w:fill="FFFFFF"/>
+        </w:rPr>
+        <w:t>Terrestre</w:t>
+      </w:r>
+      <w:proofErr w:type="spellEnd"/>
+    </w:p>
+    <w:p>
+      <w:pPr>
+        <w:jc w:val="center"/>
+        <w:rPr>
+          <w:shd w:val="clear" w:color="auto" w:fill="FFFFFF"/>
+          <w:lang w:val="ru-RU"/>
+        </w:rPr>
+      </w:pPr>
+    </w:p>
+    <w:p>
+      <w:pPr>
+        <w:rPr>
+          <w:lang w:val="ru-RU"/>
+        </w:rPr>
+      </w:pPr>
+      <w:r>
+        <w:rPr>
+          <w:lang w:val="ru-RU"/>
+        </w:rPr>
+        <w:t>В СССР для подобных машин придумали свой термин «</w:t>
+      </w:r>
+      <w:proofErr w:type="spellStart"/>
+      <w:r>
+        <w:rPr>
+          <w:lang w:val="ru-RU"/>
+        </w:rPr>
+        <w:t>телетанк</w:t>
+      </w:r>
+      <w:proofErr w:type="spellEnd"/>
+      <w:r>
+        <w:rPr>
+          <w:lang w:val="ru-RU"/>
+        </w:rPr>
+        <w:t xml:space="preserve">». Первый советский </w:t>
+      </w:r>
+      <w:proofErr w:type="spellStart"/>
+      <w:r>
+        <w:rPr>
+          <w:lang w:val="ru-RU"/>
+        </w:rPr>
+        <w:t>телетанк</w:t>
+      </w:r>
+      <w:proofErr w:type="spellEnd"/>
+      <w:r>
+        <w:rPr>
+          <w:lang w:val="ru-RU"/>
+        </w:rPr>
+        <w:t xml:space="preserve"> ТТ-18 появился в 1930 году. Система дистанционного управления была далека от совершенства, но, тем не менее, заметно превосходила </w:t>
+      </w:r>
+      <w:proofErr w:type="gramStart"/>
+      <w:r>
+        <w:rPr>
+          <w:lang w:val="ru-RU"/>
+        </w:rPr>
+        <w:t>французскую</w:t>
+      </w:r>
+      <w:proofErr w:type="gramEnd"/>
+      <w:r>
+        <w:rPr>
+          <w:lang w:val="ru-RU"/>
+        </w:rPr>
+        <w:t xml:space="preserve"> </w:t>
+      </w:r>
+      <w:proofErr w:type="spellStart"/>
+      <w:r>
+        <w:rPr>
+          <w:lang w:val="ru-RU"/>
+        </w:rPr>
+        <w:t>Torpille</w:t>
+      </w:r>
+      <w:proofErr w:type="spellEnd"/>
+      <w:r>
+        <w:rPr>
+          <w:lang w:val="ru-RU"/>
+        </w:rPr>
+        <w:t>. Кабель передавал машине три команды – «вперёд», «влево» и «вправо» и не позволял разгоняться быстрее четырёх километров в час. В 1932 году появилась новая радиоаппаратура, расширившая спектр команд до шестнадцати. Поэтому к 1934 году танк научили изменять скорость, подрывать заряд, ставить дымовую завесу и т.д. Дальность действия ТТ-18 достигала несколько сотен метров. Всего было построено семь танков, но в серию разработка так и не пошла из-за плохой управляемости – на неровных участках ТТ-18 сильно сбивался с курса.</w:t>
+      </w:r>
+    </w:p>
+    <w:p>
+      <w:pPr>
+        <w:jc w:val="center"/>
+        <w:rPr>
+          <w:lang w:val="ru-RU"/>
+        </w:rPr>
+      </w:pPr>
+      <w:r>
+        <w:rPr>
+          <w:noProof/>
+        </w:rPr>
+        <w:lastRenderedPageBreak/>
+        <w:drawing>
+          <wp:inline distT="0" distB="0" distL="0" distR="0">
+            <wp:extent cx="2390775" cy="1661588"/>
+            <wp:effectExtent l="0" t="0" r="0" b="0"/>
+            <wp:docPr id="3" name="Рисунок 3" descr="http://static.5koleso.ru/sites/default/files/u5266/2_35.jpg"/>
+            <wp:cNvGraphicFramePr>
+              <a:graphicFrameLocks xmlns:a="http://schemas.openxmlformats.org/drawingml/2006/main" noChangeAspect="1"/>
+            </wp:cNvGraphicFramePr>
+            <a:graphic xmlns:a="http://schemas.openxmlformats.org/drawingml/2006/main">
+              <a:graphicData uri="http://schemas.openxmlformats.org/drawingml/2006/picture">
+                <pic:pic xmlns:pic="http://schemas.openxmlformats.org/drawingml/2006/picture">
+                  <pic:nvPicPr>
+                    <pic:cNvPr id="0" name="Picture 5" descr="http://static.5koleso.ru/sites/default/files/u5266/2_35.jpg"/>
+                    <pic:cNvPicPr>
+                      <a:picLocks noChangeAspect="1" noChangeArrowheads="1"/>
+                    </pic:cNvPicPr>
+                  </pic:nvPicPr>
+                  <pic:blipFill>
+                    <a:blip r:embed="rId9" cstate="print">
+                      <a:extLst>
+                        <a:ext uri="{28A0092B-C50C-407E-A947-70E740481C1C}">
+                          <a14:useLocalDpi xmlns:a14="http://schemas.microsoft.com/office/drawing/2010/main" val="0"/>
+                        </a:ext>
+                      </a:extLst>
+                    </a:blip>
+                    <a:srcRect/>
+                    <a:stretch>
+                      <a:fillRect/>
+                    </a:stretch>
+                  </pic:blipFill>
+                  <pic:spPr bwMode="auto">
+                    <a:xfrm>
+                      <a:off x="0" y="0"/>
+                      <a:ext cx="2393542" cy="1663511"/>
+                    </a:xfrm>
+                    <a:prstGeom prst="rect">
+                      <a:avLst/>
+                    </a:prstGeom>
+                    <a:noFill/>
+                    <a:ln>
+                      <a:noFill/>
+                    </a:ln>
+                  </pic:spPr>
+                </pic:pic>
+              </a:graphicData>
+            </a:graphic>
+          </wp:inline>
+        </w:drawing>
+      </w:r>
+    </w:p>
+    <w:p>
+      <w:pPr>
+        <w:jc w:val="center"/>
+        <w:rPr>
+          <w:lang w:val="ru-RU"/>
+        </w:rPr>
+      </w:pPr>
+      <w:r>
+        <w:rPr>
+          <w:lang w:val="ru-RU"/>
+        </w:rPr>
+        <w:t xml:space="preserve">Рисунок 3 - </w:t>
+      </w:r>
+      <w:r>
+        <w:rPr>
+          <w:lang w:val="ru-RU"/>
+        </w:rPr>
+        <w:t xml:space="preserve">советский </w:t>
+      </w:r>
+      <w:proofErr w:type="spellStart"/>
+      <w:r>
+        <w:rPr>
+          <w:lang w:val="ru-RU"/>
+        </w:rPr>
+        <w:t>телетанк</w:t>
+      </w:r>
+      <w:proofErr w:type="spellEnd"/>
+      <w:r>
+        <w:rPr>
+          <w:lang w:val="ru-RU"/>
+        </w:rPr>
+        <w:t xml:space="preserve"> ТТ-18</w:t>
+      </w:r>
+    </w:p>
+    <w:p>
+      <w:pPr>
+        <w:jc w:val="center"/>
+        <w:rPr>
+          <w:lang w:val="ru-RU"/>
+        </w:rPr>
+      </w:pPr>
+    </w:p>
+    <w:p>
+      <w:pPr>
+        <w:rPr>
+          <w:lang w:val="ru-RU"/>
+        </w:rPr>
+      </w:pPr>
+      <w:proofErr w:type="gramStart"/>
+      <w:r>
+        <w:rPr>
+          <w:lang w:val="ru-RU"/>
+        </w:rPr>
+        <w:t xml:space="preserve">Следующий </w:t>
+      </w:r>
+      <w:proofErr w:type="spellStart"/>
+      <w:r>
+        <w:rPr>
+          <w:lang w:val="ru-RU"/>
+        </w:rPr>
+        <w:t>телетанк</w:t>
+      </w:r>
+      <w:proofErr w:type="spellEnd"/>
+      <w:r>
+        <w:rPr>
+          <w:lang w:val="ru-RU"/>
+        </w:rPr>
+        <w:t xml:space="preserve"> начали разрабатывать в том же 1934 году.</w:t>
+      </w:r>
+      <w:proofErr w:type="gramEnd"/>
+      <w:r>
+        <w:rPr>
+          <w:lang w:val="ru-RU"/>
+        </w:rPr>
+        <w:t xml:space="preserve"> Новый ТТ-26 получил кодовое название «Титан». Машина оснащалась огнемётом и приборами пуска отравляющих веществ. </w:t>
+      </w:r>
+      <w:proofErr w:type="spellStart"/>
+      <w:r>
+        <w:rPr>
+          <w:lang w:val="ru-RU"/>
+        </w:rPr>
+        <w:t>Телетанк</w:t>
+      </w:r>
+      <w:proofErr w:type="spellEnd"/>
+      <w:r>
+        <w:rPr>
+          <w:lang w:val="ru-RU"/>
+        </w:rPr>
+        <w:t xml:space="preserve"> был выпущен малой серией, в количестве 55 экземпляров. Именно «Титан» стал первым </w:t>
+      </w:r>
+      <w:proofErr w:type="spellStart"/>
+      <w:r>
+        <w:rPr>
+          <w:lang w:val="ru-RU"/>
+        </w:rPr>
+        <w:t>телетанком</w:t>
+      </w:r>
+      <w:proofErr w:type="spellEnd"/>
+      <w:r>
+        <w:rPr>
+          <w:lang w:val="ru-RU"/>
+        </w:rPr>
+        <w:t xml:space="preserve">, который был применён Красной армией в бою. </w:t>
+      </w:r>
+    </w:p>
+    <w:p>
+      <w:pPr>
+        <w:rPr>
+          <w:lang w:val="ru-RU"/>
+        </w:rPr>
+      </w:pPr>
+      <w:r>
+        <w:rPr>
+          <w:lang w:val="ru-RU"/>
+        </w:rPr>
+        <w:t xml:space="preserve">Вторым и последним радиоуправляемым танком, которому удалось пройти боевое крещение, стал ТТ-27. </w:t>
+      </w:r>
+      <w:proofErr w:type="spellStart"/>
+      <w:r>
+        <w:rPr>
+          <w:lang w:val="ru-RU"/>
+        </w:rPr>
+        <w:t>Телетанкетка</w:t>
+      </w:r>
+      <w:proofErr w:type="spellEnd"/>
+      <w:r>
+        <w:rPr>
+          <w:lang w:val="ru-RU"/>
+        </w:rPr>
+        <w:t xml:space="preserve"> ТТ-27 была построена в 1932 году на базе танкеток Т-27 и проходила испытания вместе с ТТ-26. В 1941 году Т-27 были сняты с производства, и к тому времени ТТ-27 оставались лишь в некоторых учебных подразделениях. Но в конце того же года небольшая партия телеуправляемых танкеток была отправлена в Севастополь</w:t>
+      </w:r>
+      <w:r>
+        <w:rPr>
+          <w:lang w:val="ru-RU"/>
+        </w:rPr>
+        <w:t>.</w:t>
+      </w:r>
+    </w:p>
+    <w:p>
+      <w:pPr>
+        <w:rPr>
+          <w:lang w:val="ru-RU"/>
+        </w:rPr>
+      </w:pPr>
+      <w:r>
+        <w:rPr>
+          <w:lang w:val="ru-RU"/>
+        </w:rPr>
+        <w:t xml:space="preserve"> </w:t>
+      </w:r>
+    </w:p>
+    <w:p>
+      <w:pPr>
+        <w:jc w:val="center"/>
+        <w:rPr>
+          <w:lang w:val="ru-RU"/>
+        </w:rPr>
+      </w:pPr>
+      <w:r>
+        <w:rPr>
+          <w:noProof/>
+        </w:rPr>
+        <w:drawing>
+          <wp:inline distT="0" distB="0" distL="0" distR="0" wp14:anchorId="6820A6C4" wp14:editId="47AA8B17">
+            <wp:extent cx="2809875" cy="1872080"/>
+            <wp:effectExtent l="0" t="0" r="0" b="0"/>
+            <wp:docPr id="4" name="Рисунок 4" descr="http://static.5koleso.ru/sites/default/files/u5266/4_30.jpg"/>
+            <wp:cNvGraphicFramePr>
+              <a:graphicFrameLocks xmlns:a="http://schemas.openxmlformats.org/drawingml/2006/main" noChangeAspect="1"/>
+            </wp:cNvGraphicFramePr>
+            <a:graphic xmlns:a="http://schemas.openxmlformats.org/drawingml/2006/main">
+              <a:graphicData uri="http://schemas.openxmlformats.org/drawingml/2006/picture">
+                <pic:pic xmlns:pic="http://schemas.openxmlformats.org/drawingml/2006/picture">
+                  <pic:nvPicPr>
+                    <pic:cNvPr id="0" name="Picture 7" descr="http://static.5koleso.ru/sites/default/files/u5266/4_30.jpg"/>
+                    <pic:cNvPicPr>
+                      <a:picLocks noChangeAspect="1" noChangeArrowheads="1"/>
+                    </pic:cNvPicPr>
+                  </pic:nvPicPr>
+                  <pic:blipFill>
+                    <a:blip r:embed="rId10" cstate="print">
+                      <a:extLst>
+                        <a:ext uri="{28A0092B-C50C-407E-A947-70E740481C1C}">
+                          <a14:useLocalDpi xmlns:a14="http://schemas.microsoft.com/office/drawing/2010/main" val="0"/>
+                        </a:ext>
+                      </a:extLst>
+                    </a:blip>
+                    <a:srcRect/>
+                    <a:stretch>
+                      <a:fillRect/>
+                    </a:stretch>
+                  </pic:blipFill>
+                  <pic:spPr bwMode="auto">
+                    <a:xfrm>
+                      <a:off x="0" y="0"/>
+                      <a:ext cx="2815307" cy="1875699"/>
+                    </a:xfrm>
+                    <a:prstGeom prst="rect">
+                      <a:avLst/>
+                    </a:prstGeom>
+                    <a:noFill/>
+                    <a:ln>
+                      <a:noFill/>
+                    </a:ln>
+                  </pic:spPr>
+                </pic:pic>
+              </a:graphicData>
+            </a:graphic>
+          </wp:inline>
+        </w:drawing>
+      </w:r>
+    </w:p>
+    <w:p>
+      <w:pPr>
+        <w:jc w:val="center"/>
+        <w:rPr>
+          <w:lang w:val="ru-RU"/>
+        </w:rPr>
+      </w:pPr>
+      <w:r>
+        <w:rPr>
+          <w:lang w:val="ru-RU"/>
+        </w:rPr>
+        <w:t xml:space="preserve">Рисунок 4 - группа </w:t>
+      </w:r>
+      <w:proofErr w:type="gramStart"/>
+      <w:r>
+        <w:rPr>
+          <w:lang w:val="ru-RU"/>
+        </w:rPr>
+        <w:t>радио-управляемых</w:t>
+      </w:r>
+      <w:proofErr w:type="gramEnd"/>
+      <w:r>
+        <w:rPr>
+          <w:lang w:val="ru-RU"/>
+        </w:rPr>
+        <w:t xml:space="preserve"> </w:t>
+      </w:r>
+      <w:proofErr w:type="spellStart"/>
+      <w:r>
+        <w:rPr>
+          <w:lang w:val="ru-RU"/>
+        </w:rPr>
+        <w:t>телетанков</w:t>
+      </w:r>
+      <w:proofErr w:type="spellEnd"/>
+      <w:r>
+        <w:rPr>
+          <w:lang w:val="ru-RU"/>
+        </w:rPr>
+        <w:t xml:space="preserve"> ТТ-27</w:t>
+      </w:r>
+    </w:p>
+    <w:p>
+      <w:pPr>
+        <w:rPr>
+          <w:lang w:val="ru-RU"/>
+        </w:rPr>
+      </w:pPr>
+    </w:p>
+    <w:p>
+      <w:pPr>
+        <w:rPr>
+          <w:lang w:val="ru-RU"/>
+        </w:rPr>
+      </w:pPr>
+      <w:r>
+        <w:rPr>
+          <w:lang w:val="ru-RU"/>
+        </w:rPr>
+        <w:lastRenderedPageBreak/>
+        <w:t xml:space="preserve">Кроме танков велись разработки и другой </w:t>
+      </w:r>
+      <w:r>
+        <w:rPr>
+          <w:lang w:val="ru-RU"/>
+        </w:rPr>
+        <w:t>роботизированной, радиоуправляемой техники.</w:t>
+      </w:r>
+    </w:p>
+    <w:p>
+      <w:pPr>
+        <w:rPr>
+          <w:lang w:val="ru-RU"/>
+        </w:rPr>
+      </w:pPr>
+      <w:r>
+        <w:rPr>
+          <w:lang w:val="ru-RU"/>
+        </w:rPr>
+        <w:t xml:space="preserve">В 1915 году в состав немецкого флота вошли взрывающиеся катера, созданные по проекту доктора Сименса. Часть катеров управлялась по электропроводам длиной около 20 миль, а часть — по радио. Оператор управлял катерами с берега или с борта гидросамолета. Наиболее крупным успехом телеуправляемых катеров стала атака на британский монитор «Эребус», произошедшая 28 октября 1917 года. </w:t>
+      </w:r>
+    </w:p>
+    <w:p>
+      <w:pPr>
+        <w:rPr>
+          <w:lang w:val="ru-RU"/>
+        </w:rPr>
+      </w:pPr>
+      <w:r>
+        <w:rPr>
+          <w:lang w:val="ru-RU"/>
+        </w:rPr>
+        <w:t xml:space="preserve">В то же самое время британцы проводили опыты по созданию телеуправляемых самолетов—торпед, которые должны были наводиться по радио на вражеский корабль. В 1917 года в городе </w:t>
+      </w:r>
+      <w:proofErr w:type="spellStart"/>
+      <w:r>
+        <w:rPr>
+          <w:lang w:val="ru-RU"/>
+        </w:rPr>
+        <w:t>Фарнборо</w:t>
+      </w:r>
+      <w:proofErr w:type="spellEnd"/>
+      <w:r>
+        <w:rPr>
+          <w:lang w:val="ru-RU"/>
+        </w:rPr>
+        <w:t xml:space="preserve"> был показан самолет, которым управляли по радио. Однако система управления вышла из строя, и самолет упал рядом с толпой зрителей</w:t>
+      </w:r>
+      <w:r>
+        <w:rPr>
+          <w:lang w:val="ru-RU"/>
+        </w:rPr>
+        <w:t>.</w:t>
+      </w:r>
+    </w:p>
+    <w:p>
+      <w:pPr>
+        <w:rPr>
+          <w:lang w:val="ru-RU"/>
+        </w:rPr>
+      </w:pPr>
+      <w:r>
+        <w:rPr>
+          <w:lang w:val="ru-RU"/>
+        </w:rPr>
+        <w:t xml:space="preserve">9 августа 1921 года бывший дворянин </w:t>
+      </w:r>
+      <w:proofErr w:type="spellStart"/>
+      <w:r>
+        <w:rPr>
+          <w:lang w:val="ru-RU"/>
+        </w:rPr>
+        <w:t>Бекаури</w:t>
+      </w:r>
+      <w:proofErr w:type="spellEnd"/>
+      <w:r>
+        <w:rPr>
+          <w:lang w:val="ru-RU"/>
+        </w:rPr>
+        <w:t xml:space="preserve"> </w:t>
+      </w:r>
+      <w:r>
+        <w:rPr>
+          <w:lang w:val="ru-RU"/>
+        </w:rPr>
+        <w:t>при поддержке советского правительства создал</w:t>
+      </w:r>
+      <w:r>
+        <w:rPr>
+          <w:lang w:val="ru-RU"/>
+        </w:rPr>
+        <w:t xml:space="preserve"> </w:t>
+      </w:r>
+      <w:r>
+        <w:rPr>
+          <w:lang w:val="ru-RU"/>
+        </w:rPr>
+        <w:t>«</w:t>
+      </w:r>
+      <w:r>
+        <w:rPr>
+          <w:lang w:val="ru-RU"/>
+        </w:rPr>
+        <w:t>Особое техническое бюро по военным изобретениям специального назначения</w:t>
+      </w:r>
+      <w:r>
+        <w:rPr>
+          <w:lang w:val="ru-RU"/>
+        </w:rPr>
+        <w:t>», з</w:t>
+      </w:r>
+      <w:r>
+        <w:rPr>
+          <w:lang w:val="ru-RU"/>
+        </w:rPr>
+        <w:t>десь должны были создаваться первые советские роботы поля боя</w:t>
+      </w:r>
+      <w:r>
+        <w:rPr>
+          <w:lang w:val="ru-RU"/>
+        </w:rPr>
+        <w:t>.</w:t>
+      </w:r>
+    </w:p>
+    <w:p>
+      <w:pPr>
+        <w:rPr>
+          <w:lang w:val="ru-RU"/>
+        </w:rPr>
+      </w:pPr>
+      <w:r>
+        <w:rPr>
+          <w:lang w:val="ru-RU"/>
+        </w:rPr>
+        <w:t xml:space="preserve">Для создания телеуправляемых летательных аппаратов </w:t>
+      </w:r>
+      <w:proofErr w:type="spellStart"/>
+      <w:r>
+        <w:rPr>
+          <w:lang w:val="ru-RU"/>
+        </w:rPr>
+        <w:t>Бекаури</w:t>
+      </w:r>
+      <w:proofErr w:type="spellEnd"/>
+      <w:r>
+        <w:rPr>
+          <w:lang w:val="ru-RU"/>
+        </w:rPr>
+        <w:t xml:space="preserve"> потребовался тяжелый самолет. </w:t>
+      </w:r>
+      <w:r>
+        <w:rPr>
+          <w:lang w:val="ru-RU"/>
+        </w:rPr>
+        <w:t>В</w:t>
+      </w:r>
+      <w:r>
+        <w:rPr>
+          <w:lang w:val="ru-RU"/>
+        </w:rPr>
+        <w:t xml:space="preserve"> ноябре 1924 года этим проектом занялся авиаконструктор Андрей Николаевич Туполев. В это время в бюро Туполева шла работа над тяжелым бомбардиро</w:t>
+      </w:r>
+      <w:bookmarkStart w:id="2" w:name="_GoBack"/>
       <w:bookmarkEnd w:id="2"/>
+      <w:r>
+        <w:rPr>
+          <w:lang w:val="ru-RU"/>
+        </w:rPr>
+        <w:t>вщиком «АНТ–4» («ТБ–1»). Аналогичный проект предусматривался и для самолета «ТБ–3» («АНТ–6»).</w:t>
+      </w:r>
+    </w:p>
+    <w:p>
+      <w:pPr>
+        <w:rPr>
+          <w:lang w:val="ru-RU"/>
+        </w:rPr>
+      </w:pPr>
+      <w:r>
+        <w:rPr>
+          <w:lang w:val="ru-RU"/>
+        </w:rPr>
+        <w:t xml:space="preserve">Для самолета—робота «ТБ–1» в </w:t>
+      </w:r>
+      <w:proofErr w:type="spellStart"/>
+      <w:r>
+        <w:rPr>
+          <w:lang w:val="ru-RU"/>
+        </w:rPr>
+        <w:t>Остехбюро</w:t>
+      </w:r>
+      <w:proofErr w:type="spellEnd"/>
+      <w:r>
+        <w:rPr>
+          <w:lang w:val="ru-RU"/>
+        </w:rPr>
+        <w:t xml:space="preserve"> была создана телемеханическая система «Дедал». Подъем телемеханического самолета в воздух был сложной задачей, а потому «ТБ–1» взлетал с пилотом. За несколько десятков километров от цели пилот выбрасывался с парашютом. Когда телеуправляемый бомбардировщик достигал цели, с ведущей машины шел сигнал на пикирование. </w:t>
+      </w:r>
+      <w:r>
+        <w:rPr>
+          <w:lang w:val="ru-RU"/>
+        </w:rPr>
+        <w:t xml:space="preserve">Развитие этой технологии воплотилось в самолете ТБ-3. </w:t>
+      </w:r>
+    </w:p>
+    <w:p>
+      <w:pPr>
+        <w:rPr>
+          <w:lang w:val="ru-RU"/>
+        </w:rPr>
+      </w:pPr>
+      <w:r>
+        <w:rPr>
+          <w:lang w:val="ru-RU"/>
+        </w:rPr>
+        <w:lastRenderedPageBreak/>
+        <w:t>П</w:t>
+      </w:r>
+      <w:r>
+        <w:rPr>
+          <w:lang w:val="ru-RU"/>
+        </w:rPr>
+        <w:t xml:space="preserve">ри испытаниях «ТБ–3» основной проблемой было отсутствие надежной работы автоматики. </w:t>
+      </w:r>
+      <w:r>
+        <w:rPr>
+          <w:lang w:val="ru-RU"/>
+        </w:rPr>
+        <w:t>Так</w:t>
+      </w:r>
+      <w:r>
+        <w:rPr>
+          <w:lang w:val="ru-RU"/>
+        </w:rPr>
+        <w:t xml:space="preserve"> до 1937 года так и не было разработано ни одного более или менее приемлемого устройства управления. В итоге 25 января 1938 года </w:t>
+      </w:r>
+      <w:proofErr w:type="spellStart"/>
+      <w:r>
+        <w:rPr>
+          <w:lang w:val="ru-RU"/>
+        </w:rPr>
+        <w:t>Остехбюро</w:t>
+      </w:r>
+      <w:proofErr w:type="spellEnd"/>
+      <w:r>
+        <w:rPr>
+          <w:lang w:val="ru-RU"/>
+        </w:rPr>
+        <w:t xml:space="preserve"> разогнали</w:t>
+      </w:r>
+      <w:r>
+        <w:rPr>
+          <w:lang w:val="ru-RU"/>
+        </w:rPr>
+        <w:t>.</w:t>
+      </w:r>
+    </w:p>
+    <w:p>
+      <w:pPr>
+        <w:rPr>
+          <w:lang w:val="ru-RU"/>
+        </w:rPr>
+      </w:pPr>
+      <w:r>
+        <w:rPr>
+          <w:lang w:val="ru-RU"/>
+        </w:rPr>
+        <w:t>Однако работы над телеуправляемыми самолетами продолжались</w:t>
+      </w:r>
+      <w:r>
+        <w:rPr>
+          <w:lang w:val="ru-RU"/>
+        </w:rPr>
+        <w:t>.</w:t>
+      </w:r>
+      <w:r>
+        <w:rPr>
+          <w:lang w:val="ru-RU"/>
+        </w:rPr>
+        <w:t xml:space="preserve"> В 1942 году состоялись войсковые испытания телеуправляемого самолета «Торпедо», созданного на базе бомбардировщика «ТБ–3». Самолет был загружен 4 тоннами взрывчатого вещества «повышенного действия». Наведение осуществлялось по радио с самолета.</w:t>
+      </w:r>
+    </w:p>
+    <w:p>
+      <w:pPr>
+        <w:rPr>
+          <w:lang w:val="ru-RU"/>
+        </w:rPr>
+      </w:pPr>
+    </w:p>
+    <w:p>
+      <w:pPr>
+        <w:jc w:val="center"/>
+        <w:rPr>
+          <w:lang w:val="ru-RU"/>
+        </w:rPr>
+      </w:pPr>
+      <w:r>
+        <w:rPr>
+          <w:noProof/>
+        </w:rPr>
+        <w:drawing>
+          <wp:inline distT="0" distB="0" distL="0" distR="0">
+            <wp:extent cx="3438525" cy="2286619"/>
+            <wp:effectExtent l="0" t="0" r="0" b="0"/>
+            <wp:docPr id="13" name="Рисунок 13" descr="http://www.hrono.ru/img/vov/vau_1.jpg"/>
+            <wp:cNvGraphicFramePr>
+              <a:graphicFrameLocks xmlns:a="http://schemas.openxmlformats.org/drawingml/2006/main" noChangeAspect="1"/>
+            </wp:cNvGraphicFramePr>
+            <a:graphic xmlns:a="http://schemas.openxmlformats.org/drawingml/2006/main">
+              <a:graphicData uri="http://schemas.openxmlformats.org/drawingml/2006/picture">
+                <pic:pic xmlns:pic="http://schemas.openxmlformats.org/drawingml/2006/picture">
+                  <pic:nvPicPr>
+                    <pic:cNvPr id="0" name="Picture 34" descr="http://www.hrono.ru/img/vov/vau_1.jpg"/>
+                    <pic:cNvPicPr>
+                      <a:picLocks noChangeAspect="1" noChangeArrowheads="1"/>
+                    </pic:cNvPicPr>
+                  </pic:nvPicPr>
+                  <pic:blipFill>
+                    <a:blip r:embed="rId11">
+                      <a:extLst>
+                        <a:ext uri="{28A0092B-C50C-407E-A947-70E740481C1C}">
+                          <a14:useLocalDpi xmlns:a14="http://schemas.microsoft.com/office/drawing/2010/main" val="0"/>
+                        </a:ext>
+                      </a:extLst>
+                    </a:blip>
+                    <a:srcRect/>
+                    <a:stretch>
+                      <a:fillRect/>
+                    </a:stretch>
+                  </pic:blipFill>
+                  <pic:spPr bwMode="auto">
+                    <a:xfrm>
+                      <a:off x="0" y="0"/>
+                      <a:ext cx="3438525" cy="2286619"/>
+                    </a:xfrm>
+                    <a:prstGeom prst="rect">
+                      <a:avLst/>
+                    </a:prstGeom>
+                    <a:noFill/>
+                    <a:ln>
+                      <a:noFill/>
+                    </a:ln>
+                  </pic:spPr>
+                </pic:pic>
+              </a:graphicData>
+            </a:graphic>
+          </wp:inline>
+        </w:drawing>
+      </w:r>
+    </w:p>
+    <w:p>
+      <w:pPr>
+        <w:jc w:val="center"/>
+        <w:rPr>
+          <w:lang w:val="ru-RU"/>
+        </w:rPr>
+      </w:pPr>
+      <w:r>
+        <w:rPr>
+          <w:lang w:val="ru-RU"/>
+        </w:rPr>
+        <w:t xml:space="preserve">Рисунок  -  немецкий </w:t>
+      </w:r>
+      <w:r>
+        <w:rPr>
+          <w:lang w:val="ru-RU"/>
+        </w:rPr>
+        <w:t>с</w:t>
+      </w:r>
+      <w:r>
+        <w:rPr>
+          <w:lang w:val="ru-RU"/>
+        </w:rPr>
+        <w:t xml:space="preserve">амолет—снаряд </w:t>
+      </w:r>
+      <w:r>
+        <w:rPr>
+          <w:lang w:val="ru-RU"/>
+        </w:rPr>
+        <w:t xml:space="preserve"> Фау-1</w:t>
+      </w:r>
+    </w:p>
+    <w:p>
+      <w:pPr>
+        <w:rPr>
+          <w:lang w:val="ru-RU"/>
+        </w:rPr>
+      </w:pPr>
+    </w:p>
+    <w:p>
+      <w:pPr>
+        <w:rPr>
+          <w:lang w:val="ru-RU"/>
+        </w:rPr>
+      </w:pPr>
+      <w:r>
+        <w:rPr>
+          <w:lang w:val="ru-RU"/>
+        </w:rPr>
+        <w:t>Пытаясь обеспечить себе качественное техническое превосходство, фашистская Германия, также была вынуждена применять средства робототехники. Одной из таких разработок стал с</w:t>
+      </w:r>
+      <w:r>
+        <w:rPr>
+          <w:lang w:val="ru-RU"/>
+        </w:rPr>
+        <w:t xml:space="preserve">амолет—снаряд конструкции немецкого инженера Фрица </w:t>
+      </w:r>
+      <w:proofErr w:type="spellStart"/>
+      <w:r>
+        <w:rPr>
+          <w:lang w:val="ru-RU"/>
+        </w:rPr>
+        <w:t>Глоссау</w:t>
+      </w:r>
+      <w:proofErr w:type="spellEnd"/>
+      <w:r>
+        <w:rPr>
+          <w:lang w:val="ru-RU"/>
+        </w:rPr>
+        <w:t>, вошедший в историю под названием «</w:t>
+      </w:r>
+      <w:proofErr w:type="spellStart"/>
+      <w:r>
+        <w:rPr>
+          <w:lang w:val="ru-RU"/>
+        </w:rPr>
+        <w:t>Фау</w:t>
+      </w:r>
+      <w:proofErr w:type="spellEnd"/>
+      <w:r>
+        <w:rPr>
+          <w:lang w:val="ru-RU"/>
+        </w:rPr>
+        <w:t>–1</w:t>
+      </w:r>
+      <w:r>
+        <w:rPr>
+          <w:lang w:val="ru-RU"/>
+        </w:rPr>
+        <w:t xml:space="preserve">». </w:t>
+      </w:r>
+      <w:r>
+        <w:rPr>
+          <w:lang w:val="ru-RU"/>
+        </w:rPr>
+        <w:t>В техническом отношении самолет—снаряд был точной копией морской торпеды. После пуска снаряда он летел с помощью автопилота по заданному курсу и на заранее определенной высоте.</w:t>
+      </w:r>
+      <w:r>
+        <w:rPr>
+          <w:lang w:val="ru-RU"/>
+        </w:rPr>
+        <w:t xml:space="preserve"> </w:t>
+      </w:r>
+    </w:p>
+    <w:p>
+      <w:pPr>
+        <w:spacing w:line="240" w:lineRule="auto"/>
+        <w:ind w:firstLine="0"/>
+        <w:jc w:val="left"/>
+        <w:rPr>
+          <w:lang w:val="ru-RU"/>
+        </w:rPr>
+      </w:pPr>
+      <w:r>
+        <w:rPr>
+          <w:lang w:val="ru-RU"/>
+        </w:rPr>
+        <w:br w:type="page"/>
+      </w:r>
+    </w:p>
+    <w:p>
+      <w:pPr>
+        <w:spacing w:line="240" w:lineRule="auto"/>
+        <w:ind w:firstLine="0"/>
+        <w:jc w:val="left"/>
+        <w:rPr>
+          <w:lang w:val="ru-RU"/>
+        </w:rPr>
+      </w:pPr>
+    </w:p>
+    <w:p>
+      <w:pPr>
+        <w:pStyle w:val="1"/>
+        <w:rPr>
+          <w:lang w:val="ru-RU"/>
+        </w:rPr>
+      </w:pPr>
+      <w:bookmarkStart w:id="3" w:name="_Toc420950753"/>
+      <w:r>
+        <w:rPr>
+          <w:lang w:val="ru-RU"/>
+        </w:rPr>
+        <w:t>Космическая гонка</w:t>
+      </w:r>
+      <w:bookmarkEnd w:id="3"/>
+    </w:p>
+    <w:p>
+      <w:pPr>
+        <w:rPr>
+          <w:lang w:val="ru-RU"/>
+        </w:rPr>
+      </w:pPr>
+      <w:r>
+        <w:rPr>
+          <w:lang w:val="ru-RU"/>
+        </w:rPr>
+        <w:t xml:space="preserve">Следующий этап развития вывел человечество на новые высоты. Люди устремились в космос. Развернувшееся противостояние между США и СССР </w:t>
+      </w:r>
+      <w:r>
+        <w:rPr>
+          <w:lang w:val="ru-RU"/>
+        </w:rPr>
+        <w:t>продвинуло робототехнику в агрессивную для человека среду космоса.</w:t>
+      </w:r>
+      <w:r>
+        <w:rPr>
+          <w:lang w:val="ru-RU"/>
+        </w:rPr>
+        <w:t xml:space="preserve"> На этом этапе история развития </w:t>
+      </w:r>
+      <w:r>
+        <w:rPr>
+          <w:lang w:val="ru-RU"/>
+        </w:rPr>
+        <w:t>робототехники неразрывно связана с историей развития ЭВМ</w:t>
+      </w:r>
+      <w:r>
+        <w:rPr>
+          <w:lang w:val="ru-RU"/>
+        </w:rPr>
+        <w:t>.</w:t>
+      </w:r>
+    </w:p>
+    <w:p>
+      <w:pPr>
+        <w:rPr>
+          <w:rFonts w:ascii="Georgia" w:hAnsi="Georgia"/>
+          <w:color w:val="000000"/>
+          <w:lang w:val="ru-RU"/>
+        </w:rPr>
+      </w:pPr>
+      <w:r>
+        <w:rPr>
+          <w:rFonts w:ascii="Georgia" w:hAnsi="Georgia"/>
+          <w:color w:val="000000"/>
+          <w:lang w:val="ru-RU"/>
+        </w:rPr>
+        <w:t>В 1948 году Сергей Лебедев закончил разработку первой отечественной ЭВМ [3], а в 1950 году в СССР вступила в действие первая вычислительная электронная цифровая машина</w:t>
+      </w:r>
+      <w:r>
+        <w:rPr>
+          <w:rStyle w:val="apple-converted-space"/>
+          <w:rFonts w:ascii="Georgia" w:hAnsi="Georgia"/>
+          <w:color w:val="000000"/>
+        </w:rPr>
+        <w:t> </w:t>
+      </w:r>
+      <w:hyperlink r:id="rId12" w:history="1">
+        <w:r>
+          <w:rPr>
+            <w:rStyle w:val="af6"/>
+            <w:rFonts w:ascii="Georgia" w:hAnsi="Georgia"/>
+            <w:color w:val="A52A2A"/>
+            <w:lang w:val="ru-RU"/>
+          </w:rPr>
+          <w:t>МЭСМ</w:t>
+        </w:r>
+      </w:hyperlink>
+      <w:r>
+        <w:rPr>
+          <w:rFonts w:ascii="Georgia" w:hAnsi="Georgia"/>
+          <w:color w:val="000000"/>
+          <w:lang w:val="ru-RU"/>
+        </w:rPr>
+        <w:t xml:space="preserve">, самая быстродействующая в Европе. Ещё через год вышел приказ о создании автоматических систем управления военной техникой, а в МВТУ им. Баумана создали кафедру специальной робототехники и </w:t>
+      </w:r>
+      <w:proofErr w:type="spellStart"/>
+      <w:r>
+        <w:rPr>
+          <w:rFonts w:ascii="Georgia" w:hAnsi="Georgia"/>
+          <w:color w:val="000000"/>
+          <w:lang w:val="ru-RU"/>
+        </w:rPr>
+        <w:t>мехатроники</w:t>
+      </w:r>
+      <w:proofErr w:type="spellEnd"/>
+      <w:r>
+        <w:rPr>
+          <w:rFonts w:ascii="Georgia" w:hAnsi="Georgia"/>
+          <w:color w:val="000000"/>
+          <w:lang w:val="ru-RU"/>
+        </w:rPr>
+        <w:t>.</w:t>
+      </w:r>
+    </w:p>
+    <w:p>
+      <w:pPr>
+        <w:rPr>
+          <w:rFonts w:ascii="Georgia" w:hAnsi="Georgia"/>
+          <w:color w:val="000000"/>
+          <w:lang w:val="ru-RU"/>
+        </w:rPr>
+      </w:pPr>
+      <w:r>
+        <w:rPr>
+          <w:rFonts w:ascii="Georgia" w:hAnsi="Georgia"/>
+          <w:color w:val="000000"/>
+          <w:lang w:val="ru-RU"/>
+        </w:rPr>
+        <w:t>1960-е годы характеризуются бурным расцветом всей техники в целом. В 1961 была запущена на траекторию полёта к Венере советская автоматическая межпланетная станция «Венера-1».</w:t>
+      </w:r>
+    </w:p>
+    <w:p>
+      <w:pPr>
+        <w:rPr>
+          <w:rStyle w:val="apple-converted-space"/>
+          <w:rFonts w:ascii="Georgia" w:hAnsi="Georgia"/>
+          <w:color w:val="000000"/>
+          <w:lang w:val="ru-RU"/>
+        </w:rPr>
+      </w:pPr>
+      <w:r>
+        <w:rPr>
+          <w:rFonts w:ascii="Georgia" w:hAnsi="Georgia"/>
+          <w:color w:val="000000"/>
+          <w:lang w:val="ru-RU"/>
+        </w:rPr>
+        <w:t>В 1963 году впервые в мировой истории сотрудники кафедры робототехники МВТУ им. Баумана создали манипулятор для размещения на внешней поверхности аппаратов типа «Восток». Управление манипулятором происходило с помощью специальных устройств управления, которые имитировали перемещение в пространстве человеческой руки. Сложность состояла в том, чтобы исключить возможное влияние на работу манипулятора внешних обстоятельств.</w:t>
+      </w:r>
+      <w:r>
+        <w:rPr>
+          <w:rStyle w:val="apple-converted-space"/>
+          <w:rFonts w:ascii="Georgia" w:hAnsi="Georgia"/>
+          <w:color w:val="000000"/>
+        </w:rPr>
+        <w:t> </w:t>
+      </w:r>
+    </w:p>
+    <w:p>
+      <w:pPr>
+        <w:rPr>
+          <w:rFonts w:ascii="Georgia" w:hAnsi="Georgia"/>
+          <w:color w:val="000000"/>
+          <w:lang w:val="ru-RU"/>
+        </w:rPr>
+      </w:pPr>
+      <w:r>
+        <w:rPr>
+          <w:rFonts w:ascii="Georgia" w:hAnsi="Georgia"/>
+          <w:color w:val="000000"/>
+          <w:lang w:val="ru-RU"/>
+        </w:rPr>
+        <w:t>В 1965 году на ЭВМ серии "Мир" применили аппаратную реализацию языков, что позволило проводить аналитические преобразования, в том числе дифференцирование и интегрирование формул.</w:t>
+      </w:r>
+      <w:r>
+        <w:rPr>
+          <w:rStyle w:val="apple-converted-space"/>
+          <w:rFonts w:ascii="Georgia" w:hAnsi="Georgia"/>
+          <w:color w:val="000000"/>
+        </w:rPr>
+        <w:t> </w:t>
+      </w:r>
+    </w:p>
+    <w:p>
+      <w:pPr>
+        <w:rPr>
+          <w:rStyle w:val="apple-converted-space"/>
+          <w:rFonts w:ascii="Georgia" w:hAnsi="Georgia"/>
+          <w:color w:val="000000"/>
+          <w:lang w:val="ru-RU"/>
+        </w:rPr>
+      </w:pPr>
+      <w:r>
+        <w:rPr>
+          <w:rFonts w:ascii="Georgia" w:hAnsi="Georgia"/>
+          <w:color w:val="000000"/>
+          <w:lang w:val="ru-RU"/>
+        </w:rPr>
+        <w:lastRenderedPageBreak/>
+        <w:t>В 1966 году советская автоматическая станция «Луна-9», совершив посадку на поверхности спутника Земли, начала пе</w:t>
+      </w:r>
+      <w:r>
+        <w:rPr>
+          <w:rFonts w:ascii="Georgia" w:hAnsi="Georgia"/>
+          <w:color w:val="000000"/>
+          <w:lang w:val="ru-RU"/>
+        </w:rPr>
+        <w:t>рвую в истории радиотрансляцию</w:t>
+      </w:r>
+      <w:r>
+        <w:rPr>
+          <w:rFonts w:ascii="Georgia" w:hAnsi="Georgia"/>
+          <w:color w:val="000000"/>
+          <w:lang w:val="ru-RU"/>
+        </w:rPr>
+        <w:t xml:space="preserve"> с поверхности Луны</w:t>
+      </w:r>
+      <w:r>
+        <w:rPr>
+          <w:rFonts w:ascii="Georgia" w:hAnsi="Georgia"/>
+          <w:color w:val="000000"/>
+          <w:lang w:val="ru-RU"/>
+        </w:rPr>
+        <w:t>. Автоматическая станция «Венера-3» достигла поверхности Венеры и оставила там вымпел СССР. Так впервые автоматический аппарат перелетел с Земли на другую планету.</w:t>
+      </w:r>
+      <w:r>
+        <w:rPr>
+          <w:rStyle w:val="apple-converted-space"/>
+          <w:rFonts w:ascii="Georgia" w:hAnsi="Georgia"/>
+          <w:color w:val="000000"/>
+        </w:rPr>
+        <w:t> </w:t>
+      </w:r>
+    </w:p>
+    <w:p>
+      <w:pPr>
+        <w:rPr>
+          <w:rStyle w:val="apple-converted-space"/>
+          <w:rFonts w:ascii="Georgia" w:hAnsi="Georgia"/>
+          <w:color w:val="000000"/>
+          <w:lang w:val="ru-RU"/>
+        </w:rPr>
+      </w:pPr>
+      <w:r>
+        <w:rPr>
+          <w:rFonts w:ascii="Georgia" w:hAnsi="Georgia"/>
+          <w:color w:val="000000"/>
+          <w:lang w:val="ru-RU"/>
+        </w:rPr>
+        <w:t xml:space="preserve">В то же время в СССР разработали революционную модель ЭВМ второго поколения – БЭСМ-6, в которой впервые появился прообраз современной кэш-памяти. Академик В. Глушков завершил разработку проекта большой ЭВМ «Украина», </w:t>
+      </w:r>
+      <w:proofErr w:type="gramStart"/>
+      <w:r>
+        <w:rPr>
+          <w:rFonts w:ascii="Georgia" w:hAnsi="Georgia"/>
+          <w:color w:val="000000"/>
+          <w:lang w:val="ru-RU"/>
+        </w:rPr>
+        <w:t>идеи</w:t>
+      </w:r>
+      <w:proofErr w:type="gramEnd"/>
+      <w:r>
+        <w:rPr>
+          <w:rFonts w:ascii="Georgia" w:hAnsi="Georgia"/>
+          <w:color w:val="000000"/>
+          <w:lang w:val="ru-RU"/>
+        </w:rPr>
+        <w:t xml:space="preserve"> устройства которой позднее были использованы в больших американских ЭВМ 1970-х годов [5].</w:t>
+      </w:r>
+      <w:r>
+        <w:rPr>
+          <w:rStyle w:val="apple-converted-space"/>
+          <w:rFonts w:ascii="Georgia" w:hAnsi="Georgia"/>
+          <w:color w:val="000000"/>
+        </w:rPr>
+        <w:t> </w:t>
+      </w:r>
+    </w:p>
+    <w:p>
+      <w:pPr>
+        <w:rPr>
+          <w:rStyle w:val="apple-converted-space"/>
+          <w:rFonts w:ascii="Georgia" w:hAnsi="Georgia"/>
+          <w:color w:val="000000"/>
+          <w:lang w:val="ru-RU"/>
+        </w:rPr>
+      </w:pPr>
+      <w:r>
+        <w:rPr>
+          <w:rFonts w:ascii="Georgia" w:hAnsi="Georgia"/>
+          <w:color w:val="000000"/>
+          <w:lang w:val="ru-RU"/>
+        </w:rPr>
+        <w:t>В 1968 году при Ленинградском политехническом институте было создано Особое конструкторское бюро технической кибернетики, а главным конструктором назначен Е. И. Юревич. В первые годы ОКБ ТК занималось разработкой манипуляторов для подводных аппаратов, а также систем управления мягкой посадкой космических кораблей «Союз» [6]. Также совместно с Институтом океанологии Академии наук СССР в Ленинградском политехническом институте разработали подводный робот «</w:t>
+      </w:r>
+      <w:proofErr w:type="spellStart"/>
+      <w:r>
+        <w:rPr>
+          <w:rFonts w:ascii="Georgia" w:hAnsi="Georgia"/>
+          <w:color w:val="000000"/>
+          <w:lang w:val="ru-RU"/>
+        </w:rPr>
+        <w:t>Манта</w:t>
+      </w:r>
+      <w:proofErr w:type="spellEnd"/>
+      <w:r>
+        <w:rPr>
+          <w:rFonts w:ascii="Georgia" w:hAnsi="Georgia"/>
+          <w:color w:val="000000"/>
+          <w:lang w:val="ru-RU"/>
+        </w:rPr>
+        <w:t xml:space="preserve">» с </w:t>
+      </w:r>
+      <w:proofErr w:type="spellStart"/>
+      <w:r>
+        <w:rPr>
+          <w:rFonts w:ascii="Georgia" w:hAnsi="Georgia"/>
+          <w:color w:val="000000"/>
+          <w:lang w:val="ru-RU"/>
+        </w:rPr>
+        <w:t>очувствленным</w:t>
+      </w:r>
+      <w:proofErr w:type="spellEnd"/>
+      <w:r>
+        <w:rPr>
+          <w:rFonts w:ascii="Georgia" w:hAnsi="Georgia"/>
+          <w:color w:val="000000"/>
+          <w:lang w:val="ru-RU"/>
+        </w:rPr>
+        <w:t xml:space="preserve"> устройством захвата, телеуправляемый от ЭВМ [16].</w:t>
+      </w:r>
+      <w:r>
+        <w:rPr>
+          <w:rStyle w:val="apple-converted-space"/>
+          <w:rFonts w:ascii="Georgia" w:hAnsi="Georgia"/>
+          <w:color w:val="000000"/>
+        </w:rPr>
+        <w:t> </w:t>
+      </w:r>
+    </w:p>
+    <w:p>
+      <w:pPr>
+        <w:rPr>
+          <w:rFonts w:ascii="Georgia" w:hAnsi="Georgia"/>
+          <w:color w:val="000000"/>
+          <w:lang w:val="ru-RU"/>
+        </w:rPr>
+      </w:pPr>
+      <w:r>
+        <w:rPr>
+          <w:rFonts w:ascii="Georgia" w:hAnsi="Georgia"/>
+          <w:color w:val="000000"/>
+          <w:lang w:val="ru-RU"/>
+        </w:rPr>
+        <w:t xml:space="preserve">В 1970-х годах ОКБ ТК были созданы системы управления мягкой посадкой «Квант» для межпланетной станции «Луна-16», системы автоматизированного управления манипуляторами, разработаны приборы контроля бортовых систем для орбитальных космических аппаратов «Союз» и «Салют». Разработаны системы автоматизированного управления манипулятором для изделия Катран-2 и создано ультразвуковое очувствление </w:t>
+      </w:r>
+      <w:proofErr w:type="spellStart"/>
+      <w:r>
+        <w:rPr>
+          <w:rFonts w:ascii="Georgia" w:hAnsi="Georgia"/>
+          <w:color w:val="000000"/>
+          <w:lang w:val="ru-RU"/>
+        </w:rPr>
+        <w:t>схвата</w:t>
+      </w:r>
+      <w:proofErr w:type="spellEnd"/>
+      <w:r>
+        <w:rPr>
+          <w:rFonts w:ascii="Georgia" w:hAnsi="Georgia"/>
+          <w:color w:val="000000"/>
+          <w:lang w:val="ru-RU"/>
+        </w:rPr>
+        <w:t xml:space="preserve"> подводного </w:t>
+      </w:r>
+      <w:r>
+        <w:rPr>
+          <w:rFonts w:ascii="Georgia" w:hAnsi="Georgia"/>
+          <w:color w:val="000000"/>
+          <w:lang w:val="ru-RU"/>
+        </w:rPr>
+        <w:lastRenderedPageBreak/>
+        <w:t>манипулятора. Проведены испытания первого импульсного рентгеновского высотомера «Факел</w:t>
+      </w:r>
+      <w:r>
+        <w:rPr>
+          <w:rFonts w:ascii="Georgia" w:hAnsi="Georgia"/>
+          <w:color w:val="000000"/>
+          <w:lang w:val="ru-RU"/>
+        </w:rPr>
+        <w:t>».</w:t>
+      </w:r>
+    </w:p>
+    <w:p>
+      <w:pPr>
+        <w:rPr>
+          <w:rStyle w:val="apple-converted-space"/>
+          <w:rFonts w:ascii="Georgia" w:hAnsi="Georgia"/>
+          <w:color w:val="000000"/>
+          <w:lang w:val="ru-RU"/>
+        </w:rPr>
+      </w:pPr>
+      <w:r>
+        <w:rPr>
+          <w:rFonts w:ascii="Georgia" w:hAnsi="Georgia"/>
+          <w:color w:val="000000"/>
+          <w:lang w:val="ru-RU"/>
+        </w:rPr>
+        <w:t>Вслед за «Луной-16» к спутнику Земли вскоре отправилась автоматическая межпланетная станция «Луна-17», на борту которой находился самоходный аппарат Луноход-1. 17 ноября 1970 года он совершил посадку в районе Моря дождей и приступил к выполнению программы исследований. Управление исследовательским аппаратом осуществлялось при помощи комплекса аппаратуры на базе ЭВМ «Минск-22».</w:t>
+      </w:r>
+      <w:r>
+        <w:rPr>
+          <w:rStyle w:val="apple-converted-space"/>
+          <w:rFonts w:ascii="Georgia" w:hAnsi="Georgia"/>
+          <w:color w:val="000000"/>
+        </w:rPr>
+        <w:t> </w:t>
+      </w:r>
+    </w:p>
+    <w:p>
+      <w:pPr>
+        <w:rPr>
+          <w:rStyle w:val="apple-converted-space"/>
+          <w:rFonts w:ascii="Georgia" w:hAnsi="Georgia"/>
+          <w:color w:val="000000"/>
+          <w:lang w:val="ru-RU"/>
+        </w:rPr>
+      </w:pPr>
+      <w:r>
+        <w:rPr>
+          <w:rFonts w:ascii="Georgia" w:hAnsi="Georgia"/>
+          <w:color w:val="000000"/>
+          <w:lang w:val="ru-RU"/>
+        </w:rPr>
+        <w:t xml:space="preserve">В 1971 году в СССР робототехнику официально признали как новое научное направление. В МВТУ академик Евгений Попов возглавил кафедру специальной робототехники и </w:t>
+      </w:r>
+      <w:proofErr w:type="spellStart"/>
+      <w:r>
+        <w:rPr>
+          <w:rFonts w:ascii="Georgia" w:hAnsi="Georgia"/>
+          <w:color w:val="000000"/>
+          <w:lang w:val="ru-RU"/>
+        </w:rPr>
+        <w:t>мехатроники</w:t>
+      </w:r>
+      <w:proofErr w:type="spellEnd"/>
+      <w:r>
+        <w:rPr>
+          <w:rFonts w:ascii="Georgia" w:hAnsi="Georgia"/>
+          <w:color w:val="000000"/>
+          <w:lang w:val="ru-RU"/>
+        </w:rPr>
+        <w:t xml:space="preserve">, а также создал целую научную школу. В американской компании </w:t>
+      </w:r>
+      <w:r>
+        <w:rPr>
+          <w:rFonts w:ascii="Georgia" w:hAnsi="Georgia"/>
+          <w:color w:val="000000"/>
+        </w:rPr>
+        <w:t>Intel</w:t>
+      </w:r>
+      <w:r>
+        <w:rPr>
+          <w:rFonts w:ascii="Georgia" w:hAnsi="Georgia"/>
+          <w:color w:val="000000"/>
+          <w:lang w:val="ru-RU"/>
+        </w:rPr>
+        <w:t xml:space="preserve"> создан первый микропроцессор.</w:t>
+      </w:r>
+      <w:r>
+        <w:rPr>
+          <w:rStyle w:val="apple-converted-space"/>
+          <w:rFonts w:ascii="Georgia" w:hAnsi="Georgia"/>
+          <w:color w:val="000000"/>
+        </w:rPr>
+        <w:t> </w:t>
+      </w:r>
+    </w:p>
+    <w:p>
+      <w:pPr>
+        <w:rPr>
+          <w:rFonts w:ascii="Georgia" w:hAnsi="Georgia"/>
+          <w:color w:val="000000"/>
+          <w:lang w:val="ru-RU"/>
+        </w:rPr>
+      </w:pPr>
+      <w:r>
+        <w:rPr>
+          <w:rFonts w:ascii="Georgia" w:hAnsi="Georgia"/>
+          <w:color w:val="000000"/>
+          <w:lang w:val="ru-RU"/>
+        </w:rPr>
+        <w:t>В Ленинградском политехническом институте создан экспериментальная модель интегрального робота, который был снабжён развитой системой очувствления, включающей техническое зрение и речевое управление [16].</w:t>
+      </w:r>
+    </w:p>
+    <w:p>
+      <w:pPr>
+        <w:rPr>
+          <w:rFonts w:ascii="Georgia" w:hAnsi="Georgia"/>
+          <w:color w:val="000000"/>
+          <w:lang w:val="ru-RU"/>
+        </w:rPr>
+      </w:pPr>
+      <w:r>
+        <w:rPr>
+          <w:rFonts w:ascii="Georgia" w:hAnsi="Georgia"/>
+          <w:color w:val="000000"/>
+          <w:lang w:val="ru-RU"/>
+        </w:rPr>
+        <w:t xml:space="preserve">Аппарат советской автоматической межпланетной станции «Марс-3» совершил посадку на поверхность Марса и начал передачу видеоданных на Землю. Он доставил на поверхность планеты </w:t>
+      </w:r>
+      <w:proofErr w:type="spellStart"/>
+      <w:r>
+        <w:rPr>
+          <w:rFonts w:ascii="Georgia" w:hAnsi="Georgia"/>
+          <w:color w:val="000000"/>
+          <w:lang w:val="ru-RU"/>
+        </w:rPr>
+        <w:t>микромарсоход</w:t>
+      </w:r>
+      <w:proofErr w:type="spellEnd"/>
+      <w:r>
+        <w:rPr>
+          <w:rFonts w:ascii="Georgia" w:hAnsi="Georgia"/>
+          <w:color w:val="000000"/>
+          <w:lang w:val="ru-RU"/>
+        </w:rPr>
+        <w:t xml:space="preserve"> М-71 с лыжно-шагающим принципом движения, но через 20 секунд связь со станцией оборвалась.</w:t>
+      </w:r>
+      <w:r>
+        <w:rPr>
+          <w:rFonts w:ascii="Georgia" w:hAnsi="Georgia"/>
+          <w:color w:val="000000"/>
+          <w:lang w:val="ru-RU"/>
+        </w:rPr>
+        <w:t xml:space="preserve">  </w:t>
+      </w:r>
+    </w:p>
+    <w:p>
+      <w:pPr>
+        <w:rPr>
+          <w:rStyle w:val="apple-converted-space"/>
+          <w:rFonts w:ascii="Georgia" w:hAnsi="Georgia"/>
+          <w:color w:val="000000"/>
+          <w:lang w:val="ru-RU"/>
+        </w:rPr>
+      </w:pPr>
+      <w:r>
+        <w:rPr>
+          <w:rFonts w:ascii="Georgia" w:hAnsi="Georgia"/>
+          <w:color w:val="000000"/>
+          <w:lang w:val="ru-RU"/>
+        </w:rPr>
+        <w:t>В 1974 году провели первый чемпионат мира по шахматам среди компьютеров. Титул первого компьютерного чемпиона завоевала советская программа «Каисса». Постановлением Совета Министров СССР ОКБ ТК назначено главной организацией в СССР по разработке промышленных роботов для машиностроения.</w:t>
+      </w:r>
+      <w:r>
+        <w:rPr>
+          <w:rStyle w:val="apple-converted-space"/>
+          <w:rFonts w:ascii="Georgia" w:hAnsi="Georgia"/>
+          <w:color w:val="000000"/>
+        </w:rPr>
+        <w:t> </w:t>
+      </w:r>
+      <w:r>
+        <w:rPr>
+          <w:rFonts w:ascii="Georgia" w:hAnsi="Georgia"/>
+          <w:color w:val="000000"/>
+          <w:lang w:val="ru-RU"/>
+        </w:rPr>
+        <w:br/>
+      </w:r>
+      <w:r>
+        <w:rPr>
+          <w:rFonts w:ascii="Georgia" w:hAnsi="Georgia"/>
+          <w:color w:val="000000"/>
+          <w:lang w:val="ru-RU"/>
+        </w:rPr>
+        <w:lastRenderedPageBreak/>
+        <w:br/>
+        <w:t>В 1975 году в СССР были запущены автоматические межпланетные станции «Венера-9» и «Венера-10». Совершив посадку на Венере, они передали информацию о поверхности планеты через орбитальные отсеки на Землю. Это стало первой удачной попыткой ретрансляции такого сложного сигнала автоматическими системами.</w:t>
+      </w:r>
+      <w:r>
+        <w:rPr>
+          <w:rStyle w:val="apple-converted-space"/>
+          <w:rFonts w:ascii="Georgia" w:hAnsi="Georgia"/>
+          <w:color w:val="000000"/>
+        </w:rPr>
+        <w:t> </w:t>
+      </w:r>
+    </w:p>
+    <w:p>
+      <w:pPr>
+        <w:rPr>
+          <w:rStyle w:val="apple-converted-space"/>
+          <w:rFonts w:ascii="Georgia" w:hAnsi="Georgia"/>
+          <w:color w:val="000000"/>
+          <w:lang w:val="ru-RU"/>
+        </w:rPr>
+      </w:pPr>
+      <w:r>
+        <w:rPr>
+          <w:rFonts w:ascii="Georgia" w:hAnsi="Georgia"/>
+          <w:color w:val="000000"/>
+          <w:lang w:val="ru-RU"/>
+        </w:rPr>
+        <w:t xml:space="preserve">В соответствии с постановлением Госкомитета СССР по науке и технике созданы первые 30 серийных промышленных роботов для обслуживания прессов, станков, для точечной сварки, которые управлялись стационарными и подвижными </w:t>
+      </w:r>
+      <w:proofErr w:type="spellStart"/>
+      <w:r>
+        <w:rPr>
+          <w:rFonts w:ascii="Georgia" w:hAnsi="Georgia"/>
+          <w:color w:val="000000"/>
+          <w:lang w:val="ru-RU"/>
+        </w:rPr>
+        <w:t>пневм</w:t>
+      </w:r>
+      <w:proofErr w:type="gramStart"/>
+      <w:r>
+        <w:rPr>
+          <w:rFonts w:ascii="Georgia" w:hAnsi="Georgia"/>
+          <w:color w:val="000000"/>
+          <w:lang w:val="ru-RU"/>
+        </w:rPr>
+        <w:t>о</w:t>
+      </w:r>
+      <w:proofErr w:type="spellEnd"/>
+      <w:r>
+        <w:rPr>
+          <w:rFonts w:ascii="Georgia" w:hAnsi="Georgia"/>
+          <w:color w:val="000000"/>
+          <w:lang w:val="ru-RU"/>
+        </w:rPr>
+        <w:t>-</w:t>
+      </w:r>
+      <w:proofErr w:type="gramEnd"/>
+      <w:r>
+        <w:rPr>
+          <w:rFonts w:ascii="Georgia" w:hAnsi="Georgia"/>
+          <w:color w:val="000000"/>
+          <w:lang w:val="ru-RU"/>
+        </w:rPr>
+        <w:t xml:space="preserve">, </w:t>
+      </w:r>
+      <w:proofErr w:type="spellStart"/>
+      <w:r>
+        <w:rPr>
+          <w:rFonts w:ascii="Georgia" w:hAnsi="Georgia"/>
+          <w:color w:val="000000"/>
+          <w:lang w:val="ru-RU"/>
+        </w:rPr>
+        <w:t>гидро</w:t>
+      </w:r>
+      <w:proofErr w:type="spellEnd"/>
+      <w:r>
+        <w:rPr>
+          <w:rFonts w:ascii="Georgia" w:hAnsi="Georgia"/>
+          <w:color w:val="000000"/>
+          <w:lang w:val="ru-RU"/>
+        </w:rPr>
+        <w:t>- и электроприводами [16].</w:t>
+      </w:r>
+      <w:r>
+        <w:rPr>
+          <w:rStyle w:val="apple-converted-space"/>
+          <w:rFonts w:ascii="Georgia" w:hAnsi="Georgia"/>
+          <w:color w:val="000000"/>
+        </w:rPr>
+        <w:t> </w:t>
+      </w:r>
+    </w:p>
+    <w:p>
+      <w:pPr>
+        <w:rPr>
+          <w:rStyle w:val="apple-converted-space"/>
+          <w:rFonts w:ascii="Georgia" w:hAnsi="Georgia"/>
+          <w:color w:val="000000"/>
+          <w:lang w:val="ru-RU"/>
+        </w:rPr>
+      </w:pPr>
+      <w:r>
+        <w:rPr>
+          <w:rFonts w:ascii="Georgia" w:hAnsi="Georgia"/>
+          <w:color w:val="000000"/>
+          <w:lang w:val="ru-RU"/>
+        </w:rPr>
+        <w:t>В Ленинграде разработаны система магнитной навигации «Кедр», «Инвариант» и «Скат» для космических кораблей, самолётов и подводных лодок.</w:t>
+      </w:r>
+      <w:r>
+        <w:rPr>
+          <w:rStyle w:val="apple-converted-space"/>
+          <w:rFonts w:ascii="Georgia" w:hAnsi="Georgia"/>
+          <w:color w:val="000000"/>
+        </w:rPr>
+        <w:t> </w:t>
+      </w:r>
+    </w:p>
+    <w:p>
+      <w:pPr>
+        <w:rPr>
+          <w:rStyle w:val="apple-converted-space"/>
+          <w:rFonts w:ascii="Georgia" w:hAnsi="Georgia"/>
+          <w:color w:val="000000"/>
+          <w:lang w:val="ru-RU"/>
+        </w:rPr>
+      </w:pPr>
+      <w:r>
+        <w:rPr>
+          <w:rFonts w:ascii="Georgia" w:hAnsi="Georgia"/>
+          <w:color w:val="000000"/>
+          <w:lang w:val="ru-RU"/>
+        </w:rPr>
+        <w:t xml:space="preserve">В это время в США в 1976 году Стив </w:t>
+      </w:r>
+      <w:proofErr w:type="gramStart"/>
+      <w:r>
+        <w:rPr>
+          <w:rFonts w:ascii="Georgia" w:hAnsi="Georgia"/>
+          <w:color w:val="000000"/>
+          <w:lang w:val="ru-RU"/>
+        </w:rPr>
+        <w:t>Джобс вместе с другом создают</w:t>
+      </w:r>
+      <w:proofErr w:type="gramEnd"/>
+      <w:r>
+        <w:rPr>
+          <w:rFonts w:ascii="Georgia" w:hAnsi="Georgia"/>
+          <w:color w:val="000000"/>
+          <w:lang w:val="ru-RU"/>
+        </w:rPr>
+        <w:t xml:space="preserve"> персональный компьютер </w:t>
+      </w:r>
+      <w:r>
+        <w:rPr>
+          <w:rFonts w:ascii="Georgia" w:hAnsi="Georgia"/>
+          <w:color w:val="000000"/>
+        </w:rPr>
+        <w:t>Apple</w:t>
+      </w:r>
+      <w:r>
+        <w:rPr>
+          <w:rFonts w:ascii="Georgia" w:hAnsi="Georgia"/>
+          <w:color w:val="000000"/>
+          <w:lang w:val="ru-RU"/>
+        </w:rPr>
+        <w:t xml:space="preserve"> 1, с которого началась компьютерная революция.</w:t>
+      </w:r>
+      <w:r>
+        <w:rPr>
+          <w:rStyle w:val="apple-converted-space"/>
+          <w:rFonts w:ascii="Georgia" w:hAnsi="Georgia"/>
+          <w:color w:val="000000"/>
+        </w:rPr>
+        <w:t> </w:t>
+      </w:r>
+      <w:r>
+        <w:rPr>
+          <w:rStyle w:val="apple-converted-space"/>
+          <w:rFonts w:ascii="Georgia" w:hAnsi="Georgia"/>
+          <w:color w:val="000000"/>
+          <w:lang w:val="ru-RU"/>
+        </w:rPr>
+        <w:t xml:space="preserve"> </w:t>
+      </w:r>
+    </w:p>
+    <w:p>
+      <w:pPr>
+        <w:rPr>
+          <w:rStyle w:val="apple-converted-space"/>
+          <w:rFonts w:ascii="Georgia" w:hAnsi="Georgia"/>
+          <w:color w:val="000000"/>
+          <w:lang w:val="ru-RU"/>
+        </w:rPr>
+      </w:pPr>
+      <w:r>
+        <w:rPr>
+          <w:rFonts w:ascii="Georgia" w:hAnsi="Georgia"/>
+          <w:color w:val="000000"/>
+          <w:lang w:val="ru-RU"/>
+        </w:rPr>
+        <w:t xml:space="preserve">В 1977 году В. Бурцев создал первый симметричный многопроцессорный вычислительный комплекс (МВК) «Эльбрус-1», и Советский Союз начал уверенно лидировать в строительстве суперкомпьютеров. Для межпланетных исследований был создан интегральный робот «Кентавр», который управлялся вычислительным комплексом М-6000. Его навигационная система состояла из гироскопа и системы счисления пути с одометром, а информация об окружающей среде поступала от лазерного сканирующего измерителя расстояний и тактильной системы, построенной на </w:t>
+      </w:r>
+      <w:proofErr w:type="spellStart"/>
+      <w:r>
+        <w:rPr>
+          <w:rFonts w:ascii="Georgia" w:hAnsi="Georgia"/>
+          <w:color w:val="000000"/>
+          <w:lang w:val="ru-RU"/>
+        </w:rPr>
+        <w:t>микровыключателях</w:t>
+      </w:r>
+      <w:proofErr w:type="spellEnd"/>
+      <w:r>
+        <w:rPr>
+          <w:rFonts w:ascii="Georgia" w:hAnsi="Georgia"/>
+          <w:color w:val="000000"/>
+          <w:lang w:val="ru-RU"/>
+        </w:rPr>
+        <w:t xml:space="preserve"> и упругих чувствительных элементах.</w:t>
+      </w:r>
+      <w:r>
+        <w:rPr>
+          <w:rStyle w:val="apple-converted-space"/>
+          <w:rFonts w:ascii="Georgia" w:hAnsi="Georgia"/>
+          <w:color w:val="000000"/>
+        </w:rPr>
+        <w:t> </w:t>
+      </w:r>
+    </w:p>
+    <w:p>
+      <w:pPr>
+        <w:rPr>
+          <w:rStyle w:val="apple-converted-space"/>
+          <w:rFonts w:ascii="Georgia" w:hAnsi="Georgia"/>
+          <w:color w:val="000000"/>
+          <w:lang w:val="ru-RU"/>
+        </w:rPr>
+      </w:pPr>
+      <w:r>
+        <w:rPr>
+          <w:rFonts w:ascii="Georgia" w:hAnsi="Georgia"/>
+          <w:color w:val="000000"/>
+          <w:lang w:val="ru-RU"/>
+        </w:rPr>
+        <w:lastRenderedPageBreak/>
+        <w:t xml:space="preserve">В 1979 году начат выпуск высокопроизводительных многопроцессорных УВК с перестраиваемой структурой ПС 2000, где производилось распараллеливание на уровне задач, ветвей, векторных и скалярных операций. Благодаря технологии </w:t>
+      </w:r>
+      <w:proofErr w:type="gramStart"/>
+      <w:r>
+        <w:rPr>
+          <w:rFonts w:ascii="Georgia" w:hAnsi="Georgia"/>
+          <w:color w:val="000000"/>
+          <w:lang w:val="ru-RU"/>
+        </w:rPr>
+        <w:t>распараллеливания задач разработки систем искусственного интеллекта</w:t>
+      </w:r>
+      <w:proofErr w:type="gramEnd"/>
+      <w:r>
+        <w:rPr>
+          <w:rFonts w:ascii="Georgia" w:hAnsi="Georgia"/>
+          <w:color w:val="000000"/>
+          <w:lang w:val="ru-RU"/>
+        </w:rPr>
+        <w:t xml:space="preserve"> вышли на новый этап [9].</w:t>
+      </w:r>
+      <w:r>
+        <w:rPr>
+          <w:rStyle w:val="apple-converted-space"/>
+          <w:rFonts w:ascii="Georgia" w:hAnsi="Georgia"/>
+          <w:color w:val="000000"/>
+        </w:rPr>
+        <w:t> </w:t>
+      </w:r>
+    </w:p>
+    <w:p>
+      <w:pPr>
+        <w:rPr>
+          <w:rStyle w:val="apple-converted-space"/>
+          <w:rFonts w:ascii="Georgia" w:hAnsi="Georgia"/>
+          <w:color w:val="000000"/>
+          <w:lang w:val="ru-RU"/>
+        </w:rPr>
+      </w:pPr>
+      <w:r>
+        <w:rPr>
+          <w:rFonts w:ascii="Georgia" w:hAnsi="Georgia"/>
+          <w:color w:val="000000"/>
+          <w:lang w:val="ru-RU"/>
+        </w:rPr>
+        <w:t xml:space="preserve">В Институте Кибернетики под руководством Н. Амосова создан робот "Малыш", который также как и "Таир" управлялся обучающейся нейронной сетью. Он был сконструирован в виде шестиколёсной тележки, на которой размещались магнитный компас, оптический дальномер и контактные датчики. С </w:t>
+      </w:r>
+      <w:proofErr w:type="spellStart"/>
+      <w:r>
+        <w:rPr>
+          <w:rFonts w:ascii="Georgia" w:hAnsi="Georgia"/>
+          <w:color w:val="000000"/>
+          <w:lang w:val="ru-RU"/>
+        </w:rPr>
+        <w:t>МАЛЫШом</w:t>
+      </w:r>
+      <w:proofErr w:type="spellEnd"/>
+      <w:r>
+        <w:rPr>
+          <w:rFonts w:ascii="Georgia" w:hAnsi="Georgia"/>
+          <w:color w:val="000000"/>
+          <w:lang w:val="ru-RU"/>
+        </w:rPr>
+        <w:t xml:space="preserve"> был проведён целый ряд фундаментальных исследований и выявлены преимущества </w:t>
+      </w:r>
+      <w:proofErr w:type="spellStart"/>
+      <w:r>
+        <w:rPr>
+          <w:rFonts w:ascii="Georgia" w:hAnsi="Georgia"/>
+          <w:color w:val="000000"/>
+          <w:lang w:val="ru-RU"/>
+        </w:rPr>
+        <w:t>нейронносетевой</w:t>
+      </w:r>
+      <w:proofErr w:type="spellEnd"/>
+      <w:r>
+        <w:rPr>
+          <w:rFonts w:ascii="Georgia" w:hAnsi="Georgia"/>
+          <w:color w:val="000000"/>
+          <w:lang w:val="ru-RU"/>
+        </w:rPr>
+        <w:t xml:space="preserve"> системы управления перед </w:t>
+      </w:r>
+      <w:proofErr w:type="gramStart"/>
+      <w:r>
+        <w:rPr>
+          <w:rFonts w:ascii="Georgia" w:hAnsi="Georgia"/>
+          <w:color w:val="000000"/>
+          <w:lang w:val="ru-RU"/>
+        </w:rPr>
+        <w:t>традиционными</w:t>
+      </w:r>
+      <w:proofErr w:type="gramEnd"/>
+      <w:r>
+        <w:rPr>
+          <w:rFonts w:ascii="Georgia" w:hAnsi="Georgia"/>
+          <w:color w:val="000000"/>
+          <w:lang w:val="ru-RU"/>
+        </w:rPr>
+        <w:t xml:space="preserve"> алгоритмическими [8].</w:t>
+      </w:r>
+      <w:r>
+        <w:rPr>
+          <w:rStyle w:val="apple-converted-space"/>
+          <w:rFonts w:ascii="Georgia" w:hAnsi="Georgia"/>
+          <w:color w:val="000000"/>
+        </w:rPr>
+        <w:t> </w:t>
+      </w:r>
+    </w:p>
+    <w:p>
+      <w:pPr>
+        <w:rPr>
+          <w:rStyle w:val="apple-converted-space"/>
+          <w:rFonts w:ascii="Georgia" w:hAnsi="Georgia"/>
+          <w:color w:val="000000"/>
+          <w:lang w:val="ru-RU"/>
+        </w:rPr>
+      </w:pPr>
+      <w:r>
+        <w:rPr>
+          <w:rFonts w:ascii="Georgia" w:hAnsi="Georgia"/>
+          <w:color w:val="000000"/>
+          <w:lang w:val="ru-RU"/>
+        </w:rPr>
+        <w:t xml:space="preserve">В пятилетку 1975-1980 </w:t>
+      </w:r>
+      <w:proofErr w:type="gramStart"/>
+      <w:r>
+        <w:rPr>
+          <w:rFonts w:ascii="Georgia" w:hAnsi="Georgia"/>
+          <w:color w:val="000000"/>
+          <w:lang w:val="ru-RU"/>
+        </w:rPr>
+        <w:t>было создано более ста</w:t>
+      </w:r>
+      <w:proofErr w:type="gramEnd"/>
+      <w:r>
+        <w:rPr>
+          <w:rFonts w:ascii="Georgia" w:hAnsi="Georgia"/>
+          <w:color w:val="000000"/>
+          <w:lang w:val="ru-RU"/>
+        </w:rPr>
+        <w:t xml:space="preserve"> промышленных роботов, организовано серийное производство 40 моделей. Также началась работа по стандартизации промышленных роботов в соответствии с программой Госстандарта СССР [16].</w:t>
+      </w:r>
+      <w:r>
+        <w:rPr>
+          <w:rStyle w:val="apple-converted-space"/>
+          <w:rFonts w:ascii="Georgia" w:hAnsi="Georgia"/>
+          <w:color w:val="000000"/>
+        </w:rPr>
+        <w:t> </w:t>
+      </w:r>
+    </w:p>
+    <w:p>
+      <w:pPr>
+        <w:rPr>
+          <w:rStyle w:val="apple-converted-space"/>
+          <w:rFonts w:ascii="Georgia" w:hAnsi="Georgia"/>
+          <w:color w:val="000000"/>
+          <w:lang w:val="ru-RU"/>
+        </w:rPr>
+      </w:pPr>
+      <w:r>
+        <w:rPr>
+          <w:rFonts w:ascii="Georgia" w:hAnsi="Georgia"/>
+          <w:color w:val="000000"/>
+          <w:lang w:val="ru-RU"/>
+        </w:rPr>
+        <w:t>В 1980 году в СССР появился первый пневматический промышленный робот с позиционным управлением и техническим зрением МП-8. Он был разработан в ОКБ ТК Ленинградского политехнического института, в котором вскоре был создан Центральный научно-исследовательский и опытно-конструкторский институт робототехники и технической кибернетики (ЦНИИ РТК). К концу 1980 года количество промышленных роботов в стране превысило 6000 штук, что составляло более 20% от мирового числа [16].</w:t>
+      </w:r>
+      <w:r>
+        <w:rPr>
+          <w:rStyle w:val="apple-converted-space"/>
+          <w:rFonts w:ascii="Georgia" w:hAnsi="Georgia"/>
+          <w:color w:val="000000"/>
+        </w:rPr>
+        <w:t> </w:t>
+      </w:r>
+    </w:p>
+    <w:p>
+      <w:pPr>
+        <w:rPr>
+          <w:rFonts w:ascii="Georgia" w:hAnsi="Georgia"/>
+          <w:color w:val="000000"/>
+          <w:lang w:val="ru-RU"/>
+        </w:rPr>
+      </w:pPr>
+      <w:r>
+        <w:rPr>
+          <w:rFonts w:ascii="Georgia" w:hAnsi="Georgia"/>
+          <w:color w:val="000000"/>
+          <w:lang w:val="ru-RU"/>
+        </w:rPr>
+        <w:t>В 1981 в ЛПИ создали системы «Клён», «Маркер» и «Призыв» для спасения информации с терпящих бедствие летательных аппаратов и маркировки мест аварии [7].</w:t>
+      </w:r>
+      <w:r>
+        <w:rPr>
+          <w:rStyle w:val="apple-converted-space"/>
+          <w:rFonts w:ascii="Georgia" w:hAnsi="Georgia"/>
+          <w:color w:val="000000"/>
+        </w:rPr>
+        <w:t> </w:t>
+      </w:r>
+    </w:p>
+    <w:p>
+      <w:pPr>
+        <w:rPr>
+          <w:rStyle w:val="apple-converted-space"/>
+          <w:rFonts w:ascii="Georgia" w:hAnsi="Georgia"/>
+          <w:color w:val="000000"/>
+          <w:lang w:val="ru-RU"/>
+        </w:rPr>
+      </w:pPr>
+      <w:r>
+        <w:rPr>
+          <w:rFonts w:ascii="Georgia" w:hAnsi="Georgia"/>
+          <w:color w:val="000000"/>
+          <w:lang w:val="ru-RU"/>
+        </w:rPr>
+        <w:lastRenderedPageBreak/>
+        <w:t xml:space="preserve">Также в МВТУ им. Баумана открылся Научно-учебный центр «Робототехника», который объединил все московские вузы и институты Академии Наук, занимавшиеся робототехникой. В этом центре разработали модель самого массового промышленного робота МП-9С, серийное производство которого началось в 1982 году на АвтоВАЗе. В 1983 году на базе МВТУ им. Баумана по заказу КГБ для подразделений по борьбе с терроризмом создан мобильный робот, работающий </w:t>
+      </w:r>
+      <w:proofErr w:type="gramStart"/>
+      <w:r>
+        <w:rPr>
+          <w:rFonts w:ascii="Georgia" w:hAnsi="Georgia"/>
+          <w:color w:val="000000"/>
+          <w:lang w:val="ru-RU"/>
+        </w:rPr>
+        <w:t>со</w:t>
+      </w:r>
+      <w:proofErr w:type="gramEnd"/>
+      <w:r>
+        <w:rPr>
+          <w:rFonts w:ascii="Georgia" w:hAnsi="Georgia"/>
+          <w:color w:val="000000"/>
+          <w:lang w:val="ru-RU"/>
+        </w:rPr>
+        <w:t xml:space="preserve"> взрывоопасными предметами. Продолжила это направление разработка робототехнического комплекса МРК20 для работы с неразорвавшимися боеприпасами.</w:t>
+      </w:r>
+      <w:r>
+        <w:rPr>
+          <w:rStyle w:val="apple-converted-space"/>
+          <w:rFonts w:ascii="Georgia" w:hAnsi="Georgia"/>
+          <w:color w:val="000000"/>
+        </w:rPr>
+        <w:t> </w:t>
+      </w:r>
+    </w:p>
+    <w:p>
+      <w:pPr>
+        <w:rPr>
+          <w:rStyle w:val="apple-converted-space"/>
+          <w:rFonts w:ascii="Georgia" w:hAnsi="Georgia"/>
+          <w:color w:val="000000"/>
+          <w:lang w:val="ru-RU"/>
+        </w:rPr>
+      </w:pPr>
+      <w:r>
+        <w:rPr>
+          <w:rFonts w:ascii="Georgia" w:hAnsi="Georgia"/>
+          <w:color w:val="000000"/>
+          <w:lang w:val="ru-RU"/>
+        </w:rPr>
+        <w:t xml:space="preserve">В США в 1982 году поступил в продажу персональный робот </w:t>
+      </w:r>
+      <w:r>
+        <w:rPr>
+          <w:rFonts w:ascii="Georgia" w:hAnsi="Georgia"/>
+          <w:color w:val="000000"/>
+        </w:rPr>
+        <w:t>HERO</w:t>
+      </w:r>
+      <w:r>
+        <w:rPr>
+          <w:rFonts w:ascii="Georgia" w:hAnsi="Georgia"/>
+          <w:color w:val="000000"/>
+          <w:lang w:val="ru-RU"/>
+        </w:rPr>
+        <w:t xml:space="preserve">-1. Роботы этой серии были плохо приспособлены к выполнению практических заданий, а скорее служил развлекательной цели. </w:t>
+      </w:r>
+      <w:proofErr w:type="gramStart"/>
+      <w:r>
+        <w:rPr>
+          <w:rFonts w:ascii="Georgia" w:hAnsi="Georgia"/>
+          <w:color w:val="000000"/>
+        </w:rPr>
+        <w:t>HERO</w:t>
+      </w:r>
+      <w:r>
+        <w:rPr>
+          <w:rFonts w:ascii="Georgia" w:hAnsi="Georgia"/>
+          <w:color w:val="000000"/>
+          <w:lang w:val="ru-RU"/>
+        </w:rPr>
+        <w:t xml:space="preserve">-1 управлялся бортовым компьютером с процессором </w:t>
+      </w:r>
+      <w:r>
+        <w:rPr>
+          <w:rFonts w:ascii="Georgia" w:hAnsi="Georgia"/>
+          <w:color w:val="000000"/>
+        </w:rPr>
+        <w:t>Motorola</w:t>
+      </w:r>
+      <w:r>
+        <w:rPr>
+          <w:rFonts w:ascii="Georgia" w:hAnsi="Georgia"/>
+          <w:color w:val="000000"/>
+          <w:lang w:val="ru-RU"/>
+        </w:rPr>
+        <w:t xml:space="preserve">, а объём его оперативной памяти составлял всего 4 </w:t>
+      </w:r>
+      <w:proofErr w:type="spellStart"/>
+      <w:r>
+        <w:rPr>
+          <w:rFonts w:ascii="Georgia" w:hAnsi="Georgia"/>
+          <w:color w:val="000000"/>
+        </w:rPr>
+        <w:t>KbB</w:t>
+      </w:r>
+      <w:proofErr w:type="spellEnd"/>
+      <w:r>
+        <w:rPr>
+          <w:rFonts w:ascii="Georgia" w:hAnsi="Georgia"/>
+          <w:color w:val="000000"/>
+          <w:lang w:val="ru-RU"/>
+        </w:rPr>
+        <w:t>. Он был снабжён датчиками движения, кроме того в комплект дополнительно входила рука-манипулятор [24].</w:t>
+      </w:r>
+      <w:proofErr w:type="gramEnd"/>
+      <w:r>
+        <w:rPr>
+          <w:rStyle w:val="apple-converted-space"/>
+          <w:rFonts w:ascii="Georgia" w:hAnsi="Georgia"/>
+          <w:color w:val="000000"/>
+        </w:rPr>
+        <w:t> </w:t>
+      </w:r>
+    </w:p>
+    <w:p>
+      <w:pPr>
+        <w:rPr>
+          <w:rStyle w:val="apple-converted-space"/>
+          <w:rFonts w:ascii="Georgia" w:hAnsi="Georgia"/>
+          <w:color w:val="000000"/>
+          <w:lang w:val="ru-RU"/>
+        </w:rPr>
+      </w:pPr>
+      <w:r>
+        <w:rPr>
+          <w:rFonts w:ascii="Georgia" w:hAnsi="Georgia"/>
+          <w:color w:val="000000"/>
+          <w:lang w:val="ru-RU"/>
+        </w:rPr>
+        <w:t xml:space="preserve">В 1984 году начат серийный выпуск советской многопроцессорной супер ЭВМ – ЕС-2701 с </w:t>
+      </w:r>
+      <w:proofErr w:type="spellStart"/>
+      <w:r>
+        <w:rPr>
+          <w:rFonts w:ascii="Georgia" w:hAnsi="Georgia"/>
+          <w:color w:val="000000"/>
+          <w:lang w:val="ru-RU"/>
+        </w:rPr>
+        <w:t>макроконвейерной</w:t>
+      </w:r>
+      <w:proofErr w:type="spellEnd"/>
+      <w:r>
+        <w:rPr>
+          <w:rFonts w:ascii="Georgia" w:hAnsi="Georgia"/>
+          <w:color w:val="000000"/>
+          <w:lang w:val="ru-RU"/>
+        </w:rPr>
+        <w:t xml:space="preserve"> организацией вычислений. Подобная архитектура определила дальнейшие идеи организации многопроцессорных ЭВМ [10]. В этом же году в Японии в Токийском университете создан робот </w:t>
+      </w:r>
+      <w:proofErr w:type="spellStart"/>
+      <w:r>
+        <w:rPr>
+          <w:rFonts w:ascii="Georgia" w:hAnsi="Georgia"/>
+          <w:color w:val="000000"/>
+        </w:rPr>
+        <w:t>Wabot</w:t>
+      </w:r>
+      <w:proofErr w:type="spellEnd"/>
+      <w:r>
+        <w:rPr>
+          <w:rFonts w:ascii="Georgia" w:hAnsi="Georgia"/>
+          <w:color w:val="000000"/>
+          <w:lang w:val="ru-RU"/>
+        </w:rPr>
+        <w:t>-2. Он умеет читать ноты с помощью системы технического зрения, а затем играет прочитанную мелодию на органе десятью пальцами.</w:t>
+      </w:r>
+      <w:r>
+        <w:rPr>
+          <w:rStyle w:val="apple-converted-space"/>
+          <w:rFonts w:ascii="Georgia" w:hAnsi="Georgia"/>
+          <w:color w:val="000000"/>
+        </w:rPr>
+        <w:t> </w:t>
+      </w:r>
+    </w:p>
+    <w:p>
+      <w:pPr>
+        <w:rPr>
+          <w:rStyle w:val="apple-converted-space"/>
+          <w:rFonts w:ascii="Georgia" w:hAnsi="Georgia"/>
+          <w:color w:val="000000"/>
+          <w:lang w:val="ru-RU"/>
+        </w:rPr>
+      </w:pPr>
+      <w:r>
+        <w:rPr>
+          <w:rFonts w:ascii="Georgia" w:hAnsi="Georgia"/>
+          <w:color w:val="000000"/>
+          <w:lang w:val="ru-RU"/>
+        </w:rPr>
+        <w:t xml:space="preserve">В Институте Кибернетики по заказу Министерства обороны СССР создан автономный робот МАВР, способный целенаправленно передвигаться в условиях сложной пересечённой местности. Благодаря оригинальной конструкции он обладал высокой проходимостью и </w:t>
+      </w:r>
+      <w:r>
+        <w:rPr>
+          <w:rFonts w:ascii="Georgia" w:hAnsi="Georgia"/>
+          <w:color w:val="000000"/>
+          <w:lang w:val="ru-RU"/>
+        </w:rPr>
+        <w:lastRenderedPageBreak/>
+        <w:t xml:space="preserve">надёжной защитой схем управления. Данные об окружающей среде </w:t>
+      </w:r>
+      <w:proofErr w:type="gramStart"/>
+      <w:r>
+        <w:rPr>
+          <w:rFonts w:ascii="Georgia" w:hAnsi="Georgia"/>
+          <w:color w:val="000000"/>
+          <w:lang w:val="ru-RU"/>
+        </w:rPr>
+        <w:t>поступали на бортовой компьютер через оптические и тактильные датчики и после обработки он принимал</w:t>
+      </w:r>
+      <w:proofErr w:type="gramEnd"/>
+      <w:r>
+        <w:rPr>
+          <w:rFonts w:ascii="Georgia" w:hAnsi="Georgia"/>
+          <w:color w:val="000000"/>
+          <w:lang w:val="ru-RU"/>
+        </w:rPr>
+        <w:t xml:space="preserve"> решение о направлении движения и других операциях.</w:t>
+      </w:r>
+      <w:r>
+        <w:rPr>
+          <w:rStyle w:val="apple-converted-space"/>
+          <w:rFonts w:ascii="Georgia" w:hAnsi="Georgia"/>
+          <w:color w:val="000000"/>
+        </w:rPr>
+        <w:t> </w:t>
+      </w:r>
+    </w:p>
+    <w:p>
+      <w:pPr>
+        <w:rPr>
+          <w:rStyle w:val="apple-converted-space"/>
+          <w:rFonts w:ascii="Georgia" w:hAnsi="Georgia"/>
+          <w:color w:val="000000"/>
+          <w:lang w:val="ru-RU"/>
+        </w:rPr>
+      </w:pPr>
+      <w:r>
+        <w:rPr>
+          <w:rFonts w:ascii="Georgia" w:hAnsi="Georgia"/>
+          <w:color w:val="000000"/>
+          <w:lang w:val="ru-RU"/>
+        </w:rPr>
+        <w:t>Появился новый способ борьбы с пожарами – был спроектирован пожарный робот для защиты памятников деревянного зодчества музея «Кижи».</w:t>
+      </w:r>
+      <w:r>
+        <w:rPr>
+          <w:rStyle w:val="apple-converted-space"/>
+          <w:rFonts w:ascii="Georgia" w:hAnsi="Georgia"/>
+          <w:color w:val="000000"/>
+        </w:rPr>
+        <w:t> </w:t>
+      </w:r>
+    </w:p>
+    <w:p>
+      <w:pPr>
+        <w:rPr>
+          <w:lang w:val="ru-RU"/>
+        </w:rPr>
+      </w:pPr>
+      <w:r>
+        <w:rPr>
+          <w:rFonts w:ascii="Georgia" w:hAnsi="Georgia"/>
+          <w:color w:val="000000"/>
+          <w:lang w:val="ru-RU"/>
+        </w:rPr>
+        <w:t xml:space="preserve">Компания АвтоВАЗ приобрела лицензию фирмы </w:t>
+      </w:r>
+      <w:r>
+        <w:rPr>
+          <w:rFonts w:ascii="Georgia" w:hAnsi="Georgia"/>
+          <w:color w:val="000000"/>
+        </w:rPr>
+        <w:t>KUKA</w:t>
+      </w:r>
+      <w:r>
+        <w:rPr>
+          <w:rFonts w:ascii="Georgia" w:hAnsi="Georgia"/>
+          <w:color w:val="000000"/>
+          <w:lang w:val="ru-RU"/>
+        </w:rPr>
+        <w:t xml:space="preserve"> и стала крупнейшим интегратором робототехники в Советском Союзе.</w:t>
+      </w:r>
+      <w:r>
+        <w:rPr>
+          <w:rStyle w:val="apple-converted-space"/>
+          <w:rFonts w:ascii="Georgia" w:hAnsi="Georgia"/>
+          <w:color w:val="000000"/>
+        </w:rPr>
+        <w:t> </w:t>
+      </w:r>
+      <w:r>
+        <w:rPr>
+          <w:rFonts w:ascii="Georgia" w:hAnsi="Georgia"/>
+          <w:color w:val="000000"/>
+          <w:lang w:val="ru-RU"/>
+        </w:rPr>
+        <w:br/>
+        <w:t>В 1985 году ЦНИИ РТК разрабатывает систему бортовых манипуляторов для МКС «Буран». Эта система предназначена для выполнения операций с многотонными грузами: выгрузка, стыковка с орбитальной станцией. В состав системы вошли два манипулятора длиной 15 метров, система управления с бортовой ЭВМ и подсистемы освещения, телевидения и телеметрии. К концу года количество промышленных роботов в Советском Союзе превысило 40 тысяч штук, что в несколько раз превзошло количество роботов в США и составило 40% всех роботов в мире [16].</w:t>
+      </w:r>
+      <w:r>
+        <w:rPr>
+          <w:rStyle w:val="apple-converted-space"/>
+          <w:rFonts w:ascii="Georgia" w:hAnsi="Georgia"/>
+          <w:color w:val="000000"/>
+        </w:rPr>
+        <w:t> </w:t>
+      </w:r>
     </w:p>
     <w:p>
       <w:pPr>
@@ -606,22 +3546,491 @@
           <w:lang w:val="ru-RU"/>
         </w:rPr>
       </w:pPr>
-      <w:bookmarkStart w:id="3" w:name="_Toc418703390"/>
+      <w:bookmarkStart w:id="4" w:name="_Toc420950754"/>
       <w:r>
         <w:rPr>
           <w:lang w:val="ru-RU"/>
         </w:rPr>
         <w:lastRenderedPageBreak/>
-        <w:t>Задачи в экстремальных средах</w:t>
-      </w:r>
-      <w:bookmarkEnd w:id="3"/>
-    </w:p>
-    <w:p>
-      <w:pPr>
-        <w:spacing w:line="240" w:lineRule="auto"/>
-        <w:ind w:firstLine="0"/>
-        <w:jc w:val="left"/>
-        <w:rPr>
+        <w:t>Чернобыльская катастрофа</w:t>
+      </w:r>
+      <w:bookmarkEnd w:id="4"/>
+    </w:p>
+    <w:p>
+      <w:r>
+        <w:rPr>
+          <w:rFonts w:ascii="Georgia" w:hAnsi="Georgia"/>
+          <w:color w:val="000000"/>
+          <w:lang w:val="ru-RU"/>
+        </w:rPr>
+        <w:br/>
+        <w:t xml:space="preserve">После катастрофы на Чернобыльской АЭС в апреле 1986 года в МВТУ им. Баумана инженеры В. Шведов, В. </w:t>
+      </w:r>
+      <w:proofErr w:type="spellStart"/>
+      <w:r>
+        <w:rPr>
+          <w:rFonts w:ascii="Georgia" w:hAnsi="Georgia"/>
+          <w:color w:val="000000"/>
+          <w:lang w:val="ru-RU"/>
+        </w:rPr>
+        <w:t>Доротов</w:t>
+      </w:r>
+      <w:proofErr w:type="spellEnd"/>
+      <w:r>
+        <w:rPr>
+          <w:rFonts w:ascii="Georgia" w:hAnsi="Georgia"/>
+          <w:color w:val="000000"/>
+          <w:lang w:val="ru-RU"/>
+        </w:rPr>
+        <w:t xml:space="preserve">, М. Чумаков, А. Калинин немедленно разработали мобильные роботы для проведения работ в зоне аварии – МРК и </w:t>
+      </w:r>
+      <w:proofErr w:type="spellStart"/>
+      <w:r>
+        <w:rPr>
+          <w:rFonts w:ascii="Georgia" w:hAnsi="Georgia"/>
+          <w:color w:val="000000"/>
+          <w:lang w:val="ru-RU"/>
+        </w:rPr>
+        <w:t>Мобот</w:t>
+      </w:r>
+      <w:proofErr w:type="spellEnd"/>
+      <w:r>
+        <w:rPr>
+          <w:rFonts w:ascii="Georgia" w:hAnsi="Georgia"/>
+          <w:color w:val="000000"/>
+          <w:lang w:val="ru-RU"/>
+        </w:rPr>
+        <w:t>-ЧХВ. С их помощью провели полный цикл уборки и подготовили участок крыши третьего энергоблока для бетонирования.</w:t>
+      </w:r>
+      <w:r>
+        <w:rPr>
+          <w:rStyle w:val="apple-converted-space"/>
+          <w:rFonts w:ascii="Georgia" w:hAnsi="Georgia"/>
+          <w:color w:val="000000"/>
+        </w:rPr>
+        <w:t> </w:t>
+      </w:r>
+      <w:r>
+        <w:rPr>
+          <w:rFonts w:ascii="Georgia" w:hAnsi="Georgia"/>
+          <w:color w:val="000000"/>
+          <w:lang w:val="ru-RU"/>
+        </w:rPr>
+        <w:br/>
+      </w:r>
+      <w:r>
+        <w:rPr>
+          <w:rFonts w:ascii="Georgia" w:hAnsi="Georgia"/>
+          <w:color w:val="000000"/>
+          <w:lang w:val="ru-RU"/>
+        </w:rPr>
+        <w:br/>
+      </w:r>
+      <w:r>
+        <w:rPr>
+          <w:noProof/>
+        </w:rPr>
+        <w:drawing>
+          <wp:inline distT="0" distB="0" distL="0" distR="0">
+            <wp:extent cx="5715000" cy="3876675"/>
+            <wp:effectExtent l="0" t="0" r="0" b="9525"/>
+            <wp:docPr id="12" name="Рисунок 12" descr="Мобот-ЧХВ (мобильный робот, чернобыльский, для химических войск)"/>
+            <wp:cNvGraphicFramePr>
+              <a:graphicFrameLocks xmlns:a="http://schemas.openxmlformats.org/drawingml/2006/main" noChangeAspect="1"/>
+            </wp:cNvGraphicFramePr>
+            <a:graphic xmlns:a="http://schemas.openxmlformats.org/drawingml/2006/main">
+              <a:graphicData uri="http://schemas.openxmlformats.org/drawingml/2006/picture">
+                <pic:pic xmlns:pic="http://schemas.openxmlformats.org/drawingml/2006/picture">
+                  <pic:nvPicPr>
+                    <pic:cNvPr id="0" name="Picture 30" descr="Мобот-ЧХВ (мобильный робот, чернобыльский, для химических войск)"/>
+                    <pic:cNvPicPr>
+                      <a:picLocks noChangeAspect="1" noChangeArrowheads="1"/>
+                    </pic:cNvPicPr>
+                  </pic:nvPicPr>
+                  <pic:blipFill>
+                    <a:blip r:embed="rId13">
+                      <a:extLst>
+                        <a:ext uri="{28A0092B-C50C-407E-A947-70E740481C1C}">
+                          <a14:useLocalDpi xmlns:a14="http://schemas.microsoft.com/office/drawing/2010/main" val="0"/>
+                        </a:ext>
+                      </a:extLst>
+                    </a:blip>
+                    <a:srcRect/>
+                    <a:stretch>
+                      <a:fillRect/>
+                    </a:stretch>
+                  </pic:blipFill>
+                  <pic:spPr bwMode="auto">
+                    <a:xfrm>
+                      <a:off x="0" y="0"/>
+                      <a:ext cx="5715000" cy="3876675"/>
+                    </a:xfrm>
+                    <a:prstGeom prst="rect">
+                      <a:avLst/>
+                    </a:prstGeom>
+                    <a:noFill/>
+                    <a:ln>
+                      <a:noFill/>
+                    </a:ln>
+                  </pic:spPr>
+                </pic:pic>
+              </a:graphicData>
+            </a:graphic>
+          </wp:inline>
+        </w:drawing>
+      </w:r>
+      <w:r>
+        <w:rPr>
+          <w:rStyle w:val="apple-converted-space"/>
+          <w:rFonts w:ascii="Georgia" w:hAnsi="Georgia"/>
+          <w:color w:val="000000"/>
+        </w:rPr>
+        <w:t> </w:t>
+      </w:r>
+      <w:r>
+        <w:rPr>
+          <w:rFonts w:ascii="Georgia" w:hAnsi="Georgia"/>
+          <w:color w:val="000000"/>
+          <w:lang w:val="ru-RU"/>
+        </w:rPr>
+        <w:br/>
+      </w:r>
+      <w:r>
+        <w:rPr>
+          <w:rFonts w:ascii="Georgia" w:hAnsi="Georgia"/>
+          <w:i/>
+          <w:iCs/>
+          <w:color w:val="000000"/>
+          <w:lang w:val="ru-RU"/>
+        </w:rPr>
+        <w:t>"</w:t>
+      </w:r>
+      <w:proofErr w:type="spellStart"/>
+      <w:r>
+        <w:rPr>
+          <w:rFonts w:ascii="Georgia" w:hAnsi="Georgia"/>
+          <w:i/>
+          <w:iCs/>
+          <w:color w:val="000000"/>
+          <w:lang w:val="ru-RU"/>
+        </w:rPr>
+        <w:t>Мобот</w:t>
+      </w:r>
+      <w:proofErr w:type="spellEnd"/>
+      <w:r>
+        <w:rPr>
+          <w:rFonts w:ascii="Georgia" w:hAnsi="Georgia"/>
+          <w:i/>
+          <w:iCs/>
+          <w:color w:val="000000"/>
+          <w:lang w:val="ru-RU"/>
+        </w:rPr>
+        <w:t>-ЧХВ" (мобильный робот, чернобыльский, для химических войск)</w:t>
+      </w:r>
+      <w:r>
+        <w:rPr>
+          <w:rStyle w:val="apple-converted-space"/>
+          <w:rFonts w:ascii="Georgia" w:hAnsi="Georgia"/>
+          <w:color w:val="000000"/>
+        </w:rPr>
+        <w:t> </w:t>
+      </w:r>
+      <w:r>
+        <w:rPr>
+          <w:rFonts w:ascii="Georgia" w:hAnsi="Georgia"/>
+          <w:color w:val="000000"/>
+          <w:lang w:val="ru-RU"/>
+        </w:rPr>
+        <w:br/>
+      </w:r>
+      <w:r>
+        <w:rPr>
+          <w:rFonts w:ascii="Georgia" w:hAnsi="Georgia"/>
+          <w:color w:val="000000"/>
+          <w:lang w:val="ru-RU"/>
+        </w:rPr>
+        <w:br/>
+      </w:r>
+      <w:r>
+        <w:rPr>
+          <w:noProof/>
+        </w:rPr>
+        <w:lastRenderedPageBreak/>
+        <w:drawing>
+          <wp:inline distT="0" distB="0" distL="0" distR="0">
+            <wp:extent cx="2857500" cy="2152650"/>
+            <wp:effectExtent l="0" t="0" r="0" b="0"/>
+            <wp:docPr id="11" name="Рисунок 11" descr="Робот СТР-1 выполнявший работы на кровле ЧАЭС"/>
+            <wp:cNvGraphicFramePr>
+              <a:graphicFrameLocks xmlns:a="http://schemas.openxmlformats.org/drawingml/2006/main" noChangeAspect="1"/>
+            </wp:cNvGraphicFramePr>
+            <a:graphic xmlns:a="http://schemas.openxmlformats.org/drawingml/2006/main">
+              <a:graphicData uri="http://schemas.openxmlformats.org/drawingml/2006/picture">
+                <pic:pic xmlns:pic="http://schemas.openxmlformats.org/drawingml/2006/picture">
+                  <pic:nvPicPr>
+                    <pic:cNvPr id="0" name="Picture 31" descr="Робот СТР-1 выполнявший работы на кровле ЧАЭС"/>
+                    <pic:cNvPicPr>
+                      <a:picLocks noChangeAspect="1" noChangeArrowheads="1"/>
+                    </pic:cNvPicPr>
+                  </pic:nvPicPr>
+                  <pic:blipFill>
+                    <a:blip r:embed="rId14">
+                      <a:extLst>
+                        <a:ext uri="{28A0092B-C50C-407E-A947-70E740481C1C}">
+                          <a14:useLocalDpi xmlns:a14="http://schemas.microsoft.com/office/drawing/2010/main" val="0"/>
+                        </a:ext>
+                      </a:extLst>
+                    </a:blip>
+                    <a:srcRect/>
+                    <a:stretch>
+                      <a:fillRect/>
+                    </a:stretch>
+                  </pic:blipFill>
+                  <pic:spPr bwMode="auto">
+                    <a:xfrm>
+                      <a:off x="0" y="0"/>
+                      <a:ext cx="2857500" cy="2152650"/>
+                    </a:xfrm>
+                    <a:prstGeom prst="rect">
+                      <a:avLst/>
+                    </a:prstGeom>
+                    <a:noFill/>
+                    <a:ln>
+                      <a:noFill/>
+                    </a:ln>
+                  </pic:spPr>
+                </pic:pic>
+              </a:graphicData>
+            </a:graphic>
+          </wp:inline>
+        </w:drawing>
+      </w:r>
+      <w:r>
+        <w:rPr>
+          <w:rStyle w:val="apple-converted-space"/>
+          <w:rFonts w:ascii="Georgia" w:hAnsi="Georgia"/>
+          <w:color w:val="000000"/>
+        </w:rPr>
+        <w:t> </w:t>
+      </w:r>
+      <w:r>
+        <w:rPr>
+          <w:rFonts w:ascii="Georgia" w:hAnsi="Georgia"/>
+          <w:color w:val="000000"/>
+          <w:lang w:val="ru-RU"/>
+        </w:rPr>
+        <w:br/>
+      </w:r>
+      <w:r>
+        <w:rPr>
+          <w:rFonts w:ascii="Georgia" w:hAnsi="Georgia"/>
+          <w:i/>
+          <w:iCs/>
+          <w:color w:val="000000"/>
+          <w:lang w:val="ru-RU"/>
+        </w:rPr>
+        <w:t>Робот СТР-1, выполнявший работы на кровле ЧАЭС</w:t>
+      </w:r>
+      <w:proofErr w:type="gramStart"/>
+      <w:r>
+        <w:rPr>
+          <w:rStyle w:val="apple-converted-space"/>
+          <w:rFonts w:ascii="Georgia" w:hAnsi="Georgia"/>
+          <w:color w:val="000000"/>
+        </w:rPr>
+        <w:t> </w:t>
+      </w:r>
+      <w:r>
+        <w:rPr>
+          <w:rFonts w:ascii="Georgia" w:hAnsi="Georgia"/>
+          <w:color w:val="000000"/>
+          <w:lang w:val="ru-RU"/>
+        </w:rPr>
+        <w:br/>
+      </w:r>
+      <w:r>
+        <w:rPr>
+          <w:rFonts w:ascii="Georgia" w:hAnsi="Georgia"/>
+          <w:color w:val="000000"/>
+          <w:lang w:val="ru-RU"/>
+        </w:rPr>
+        <w:br/>
+        <w:t>П</w:t>
+      </w:r>
+      <w:proofErr w:type="gramEnd"/>
+      <w:r>
+        <w:rPr>
+          <w:rFonts w:ascii="Georgia" w:hAnsi="Georgia"/>
+          <w:color w:val="000000"/>
+          <w:lang w:val="ru-RU"/>
+        </w:rPr>
+        <w:t>о данным Е.И Юревича, на ликвидации Чернобыльской аварии было задействовано около 15 типов модульных роботов, которые имели разное назначение. Легкие роботы - роботы-разведчики использовались для изучения радиационной обстановки в помещениях Саркофага, тяжелые роботы - технологические роботы предназначавшиеся для уборки (дезактивации) территории.</w:t>
+      </w:r>
+      <w:r>
+        <w:rPr>
+          <w:rStyle w:val="apple-converted-space"/>
+          <w:rFonts w:ascii="Georgia" w:hAnsi="Georgia"/>
+          <w:color w:val="000000"/>
+        </w:rPr>
+        <w:t> </w:t>
+      </w:r>
+      <w:r>
+        <w:rPr>
+          <w:rFonts w:ascii="Georgia" w:hAnsi="Georgia"/>
+          <w:color w:val="000000"/>
+          <w:lang w:val="ru-RU"/>
+        </w:rPr>
+        <w:br/>
+        <w:t>Далеко не все роботы, которые пытались привлечь к ликвидации аварии были способны выполнить поставленные задачи и провести необходимые работы. Большинство роботов оказалось непригодными для работы в условиях ЧАЭС. Например, радиоуправляемый бульдозер амфибия «</w:t>
+      </w:r>
+      <w:r>
+        <w:rPr>
+          <w:rFonts w:ascii="Georgia" w:hAnsi="Georgia"/>
+          <w:color w:val="000000"/>
+        </w:rPr>
+        <w:t>Komatsu</w:t>
+      </w:r>
+      <w:r>
+        <w:rPr>
+          <w:rFonts w:ascii="Georgia" w:hAnsi="Georgia"/>
+          <w:color w:val="000000"/>
+          <w:lang w:val="ru-RU"/>
+        </w:rPr>
+        <w:t xml:space="preserve">», который был способен работать даже на морском дне – не выдержал радиационных нагрузок и быстро вышел из строя. Непригодным для работы в таких жестких радиационных условиях оказались и два немецких робота </w:t>
+      </w:r>
+      <w:r>
+        <w:rPr>
+          <w:rFonts w:ascii="Georgia" w:hAnsi="Georgia"/>
+          <w:color w:val="000000"/>
+        </w:rPr>
+        <w:t>MF</w:t>
+      </w:r>
+      <w:r>
+        <w:rPr>
+          <w:rFonts w:ascii="Georgia" w:hAnsi="Georgia"/>
+          <w:color w:val="000000"/>
+          <w:lang w:val="ru-RU"/>
+        </w:rPr>
+        <w:t xml:space="preserve">-2 </w:t>
+      </w:r>
+      <w:r>
+        <w:rPr>
+          <w:rFonts w:ascii="Georgia" w:hAnsi="Georgia"/>
+          <w:color w:val="000000"/>
+        </w:rPr>
+        <w:t>MF</w:t>
+      </w:r>
+      <w:r>
+        <w:rPr>
+          <w:rFonts w:ascii="Georgia" w:hAnsi="Georgia"/>
+          <w:color w:val="000000"/>
+          <w:lang w:val="ru-RU"/>
+        </w:rPr>
+        <w:t>-3.</w:t>
+      </w:r>
+      <w:r>
+        <w:rPr>
+          <w:rStyle w:val="apple-converted-space"/>
+          <w:rFonts w:ascii="Georgia" w:hAnsi="Georgia"/>
+          <w:color w:val="000000"/>
+        </w:rPr>
+        <w:t> </w:t>
+      </w:r>
+      <w:r>
+        <w:rPr>
+          <w:rFonts w:ascii="Georgia" w:hAnsi="Georgia"/>
+          <w:color w:val="000000"/>
+          <w:lang w:val="ru-RU"/>
+        </w:rPr>
+        <w:br/>
+      </w:r>
+      <w:r>
+        <w:rPr>
+          <w:rFonts w:ascii="Georgia" w:hAnsi="Georgia"/>
+          <w:color w:val="000000"/>
+          <w:lang w:val="ru-RU"/>
+        </w:rPr>
+        <w:br/>
+        <w:t xml:space="preserve">На ликвидации аварии был применен совмещенный тип использования разных типов роботов. Легкий робот-разведчик обслуживал </w:t>
+      </w:r>
+      <w:proofErr w:type="gramStart"/>
+      <w:r>
+        <w:rPr>
+          <w:rFonts w:ascii="Georgia" w:hAnsi="Georgia"/>
+          <w:color w:val="000000"/>
+          <w:lang w:val="ru-RU"/>
+        </w:rPr>
+        <w:t>работу</w:t>
+      </w:r>
+      <w:proofErr w:type="gramEnd"/>
+      <w:r>
+        <w:rPr>
+          <w:rFonts w:ascii="Georgia" w:hAnsi="Georgia"/>
+          <w:color w:val="000000"/>
+          <w:lang w:val="ru-RU"/>
+        </w:rPr>
+        <w:t xml:space="preserve"> выполняемую тяжелыми (технологическими) роботами. Обеспечивал динамическую визуализацию рабочей площадки для оператора </w:t>
+      </w:r>
+      <w:r>
+        <w:rPr>
+          <w:rFonts w:ascii="Georgia" w:hAnsi="Georgia"/>
+          <w:color w:val="000000"/>
+          <w:lang w:val="ru-RU"/>
+        </w:rPr>
+        <w:lastRenderedPageBreak/>
+        <w:t xml:space="preserve">тяжелого робота, а также давал возможность </w:t>
+      </w:r>
+      <w:proofErr w:type="gramStart"/>
+      <w:r>
+        <w:rPr>
+          <w:rFonts w:ascii="Georgia" w:hAnsi="Georgia"/>
+          <w:color w:val="000000"/>
+          <w:lang w:val="ru-RU"/>
+        </w:rPr>
+        <w:t>контроля за</w:t>
+      </w:r>
+      <w:proofErr w:type="gramEnd"/>
+      <w:r>
+        <w:rPr>
+          <w:rFonts w:ascii="Georgia" w:hAnsi="Georgia"/>
+          <w:color w:val="000000"/>
+          <w:lang w:val="ru-RU"/>
+        </w:rPr>
+        <w:t xml:space="preserve"> выполнением работ. Но в большинстве легкие роботы использовались по своему прямому назначению – разведка и проведение видео, фото и </w:t>
+      </w:r>
+      <w:proofErr w:type="gramStart"/>
+      <w:r>
+        <w:rPr>
+          <w:rFonts w:ascii="Georgia" w:hAnsi="Georgia"/>
+          <w:color w:val="000000"/>
+          <w:lang w:val="ru-RU"/>
+        </w:rPr>
+        <w:t>гамма-съемки</w:t>
+      </w:r>
+      <w:proofErr w:type="gramEnd"/>
+      <w:r>
+        <w:rPr>
+          <w:rFonts w:ascii="Georgia" w:hAnsi="Georgia"/>
+          <w:color w:val="000000"/>
+          <w:lang w:val="ru-RU"/>
+        </w:rPr>
+        <w:t xml:space="preserve"> в помещениях 4-го блока Чернобыльской АЭС[28].</w:t>
+      </w:r>
+      <w:r>
+        <w:rPr>
+          <w:rStyle w:val="apple-converted-space"/>
+          <w:rFonts w:ascii="Georgia" w:hAnsi="Georgia"/>
+          <w:color w:val="000000"/>
+        </w:rPr>
+        <w:t> </w:t>
+      </w:r>
+    </w:p>
+    <w:p>
+      <w:pPr>
+        <w:rPr>
+          <w:rFonts w:eastAsiaTheme="majorEastAsia" w:cstheme="majorBidi"/>
+          <w:kern w:val="32"/>
+          <w:szCs w:val="32"/>
           <w:lang w:val="ru-RU"/>
         </w:rPr>
       </w:pPr>
@@ -639,7 +4048,7 @@
           <w:lang w:val="ru-RU"/>
         </w:rPr>
       </w:pPr>
-      <w:bookmarkStart w:id="4" w:name="_Toc418703391"/>
+      <w:bookmarkStart w:id="5" w:name="_Toc420950755"/>
       <w:r>
         <w:rPr>
           <w:lang w:val="ru-RU"/>
@@ -647,7 +4056,7 @@
         <w:lastRenderedPageBreak/>
         <w:t>Современная экстремальная робототехника</w:t>
       </w:r>
-      <w:bookmarkEnd w:id="4"/>
+      <w:bookmarkEnd w:id="5"/>
     </w:p>
     <w:p>
       <w:pPr>
@@ -669,7 +4078,7 @@
           <w:lang w:val="ru-RU"/>
         </w:rPr>
       </w:pPr>
-      <w:bookmarkStart w:id="5" w:name="_Toc418703392"/>
+      <w:bookmarkStart w:id="6" w:name="_Toc420950756"/>
       <w:r>
         <w:rPr>
           <w:lang w:val="ru-RU"/>
@@ -677,7 +4086,7 @@
         <w:lastRenderedPageBreak/>
         <w:t>Заключение</w:t>
       </w:r>
-      <w:bookmarkEnd w:id="5"/>
+      <w:bookmarkEnd w:id="6"/>
     </w:p>
     <w:sectPr>
       <w:pgSz w:w="12240" w:h="15840"/>
@@ -1178,7 +4587,6 @@
   <w:style w:type="character" w:default="1" w:styleId="a0">
     <w:name w:val="Default Paragraph Font"/>
     <w:uiPriority w:val="1"/>
-    <w:semiHidden/>
     <w:unhideWhenUsed/>
   </w:style>
   <w:style w:type="table" w:default="1" w:styleId="a1">
@@ -1666,6 +5074,11 @@
       <w:sz w:val="16"/>
       <w:szCs w:val="16"/>
     </w:rPr>
+  </w:style>
+  <w:style w:type="character" w:customStyle="1" w:styleId="apple-converted-space">
+    <w:name w:val="apple-converted-space"/>
+    <w:basedOn w:val="a0"/>
+    <w:rsid w:val="00817F96"/>
   </w:style>
 </w:styles>
 </file>
@@ -2035,7 +5448,6 @@
   <w:style w:type="character" w:default="1" w:styleId="a0">
     <w:name w:val="Default Paragraph Font"/>
     <w:uiPriority w:val="1"/>
-    <w:semiHidden/>
     <w:unhideWhenUsed/>
   </w:style>
   <w:style w:type="table" w:default="1" w:styleId="a1">
@@ -2523,6 +5935,11 @@
       <w:sz w:val="16"/>
       <w:szCs w:val="16"/>
     </w:rPr>
+  </w:style>
+  <w:style w:type="character" w:customStyle="1" w:styleId="apple-converted-space">
+    <w:name w:val="apple-converted-space"/>
+    <w:basedOn w:val="a0"/>
+    <w:rsid w:val="00817F96"/>
   </w:style>
 </w:styles>
 </file>
@@ -2817,7 +6234,7 @@
 </file>
 
 <file path=customXml/itemProps1.xml><?xml version="1.0" encoding="utf-8"?>
-<ds:datastoreItem xmlns:ds="http://schemas.openxmlformats.org/officeDocument/2006/customXml" ds:itemID="{88BD01E4-DC5A-444A-9B17-79E1BFFC31F0}">
+<ds:datastoreItem xmlns:ds="http://schemas.openxmlformats.org/officeDocument/2006/customXml" ds:itemID="{A337736B-0563-48FE-9778-CE2783B2C1ED}">
   <ds:schemaRefs>
     <ds:schemaRef ds:uri="http://schemas.openxmlformats.org/officeDocument/2006/bibliography"/>
   </ds:schemaRefs>

</xml_diff>